<commit_message>
Update RAPPORT PROJET INFORMATIQUE.docx
</commit_message>
<xml_diff>
--- a/RAPPORT PROJET INFORMATIQUE.docx
+++ b/RAPPORT PROJET INFORMATIQUE.docx
@@ -6,12 +6,14 @@
       <w:pPr>
         <w:jc w:val="center"/>
         <w:rPr>
+          <w:rFonts w:ascii="Cambria Math" w:hAnsi="Cambria Math"/>
           <w:sz w:val="44"/>
           <w:szCs w:val="44"/>
         </w:rPr>
       </w:pPr>
       <w:r>
         <w:rPr>
+          <w:rFonts w:ascii="Cambria Math" w:hAnsi="Cambria Math"/>
           <w:sz w:val="44"/>
           <w:szCs w:val="44"/>
         </w:rPr>
@@ -22,12 +24,14 @@
       <w:pPr>
         <w:jc w:val="center"/>
         <w:rPr>
+          <w:rFonts w:ascii="Cambria Math" w:hAnsi="Cambria Math"/>
           <w:sz w:val="44"/>
           <w:szCs w:val="44"/>
         </w:rPr>
       </w:pPr>
       <w:r>
         <w:rPr>
+          <w:rFonts w:ascii="Cambria Math" w:hAnsi="Cambria Math"/>
           <w:sz w:val="44"/>
           <w:szCs w:val="44"/>
         </w:rPr>
@@ -37,6 +41,27 @@
     <w:p>
       <w:pPr>
         <w:jc w:val="center"/>
+        <w:rPr>
+          <w:rFonts w:ascii="Cambria Math" w:hAnsi="Cambria Math"/>
+          <w:sz w:val="44"/>
+          <w:szCs w:val="44"/>
+        </w:rPr>
+      </w:pPr>
+      <w:r>
+        <w:rPr>
+          <w:rFonts w:ascii="Cambria Math" w:hAnsi="Cambria Math"/>
+          <w:sz w:val="44"/>
+          <w:szCs w:val="44"/>
+        </w:rPr>
+        <w:t>Sylvaine Sansone – Victor Bouah</w:t>
+      </w:r>
+    </w:p>
+    <w:p>
+      <w:pPr>
+        <w:jc w:val="center"/>
+        <w:rPr>
+          <w:rFonts w:ascii="Cambria Math" w:hAnsi="Cambria Math"/>
+        </w:rPr>
       </w:pPr>
     </w:p>
     <w:p>
@@ -54,9 +79,13 @@
         </w:pBdr>
         <w:spacing w:line="240" w:lineRule="auto"/>
         <w:jc w:val="both"/>
-      </w:pPr>
-      <w:r>
-        <w:rPr>
+        <w:rPr>
+          <w:rFonts w:ascii="Cambria Math" w:hAnsi="Cambria Math"/>
+        </w:rPr>
+      </w:pPr>
+      <w:r>
+        <w:rPr>
+          <w:rFonts w:ascii="Cambria Math" w:hAnsi="Cambria Math"/>
           <w:color w:val="000000"/>
         </w:rPr>
         <w:t>Construction du programme</w:t>
@@ -66,8 +95,14 @@
       <w:pPr>
         <w:spacing w:line="240" w:lineRule="auto"/>
         <w:jc w:val="both"/>
-      </w:pPr>
-      <w:r>
+        <w:rPr>
+          <w:rFonts w:ascii="Cambria Math" w:hAnsi="Cambria Math"/>
+        </w:rPr>
+      </w:pPr>
+      <w:r>
+        <w:rPr>
+          <w:rFonts w:ascii="Cambria Math" w:hAnsi="Cambria Math"/>
+        </w:rPr>
         <w:t>Afin d’analyser les données issues de campagnes de mesure du bâtiment, le programme s’est construit autour des bibliothèques et modules suivants :</w:t>
       </w:r>
     </w:p>
@@ -86,9 +121,13 @@
         </w:pBdr>
         <w:spacing w:after="0" w:line="240" w:lineRule="auto"/>
         <w:jc w:val="both"/>
-      </w:pPr>
-      <w:r>
-        <w:rPr>
+        <w:rPr>
+          <w:rFonts w:ascii="Cambria Math" w:hAnsi="Cambria Math"/>
+        </w:rPr>
+      </w:pPr>
+      <w:r>
+        <w:rPr>
+          <w:rFonts w:ascii="Cambria Math" w:hAnsi="Cambria Math"/>
           <w:color w:val="000000"/>
         </w:rPr>
         <w:t>Numpy</w:t>
@@ -109,9 +148,13 @@
         </w:pBdr>
         <w:spacing w:after="0" w:line="240" w:lineRule="auto"/>
         <w:jc w:val="both"/>
-      </w:pPr>
-      <w:r>
-        <w:rPr>
+        <w:rPr>
+          <w:rFonts w:ascii="Cambria Math" w:hAnsi="Cambria Math"/>
+        </w:rPr>
+      </w:pPr>
+      <w:r>
+        <w:rPr>
+          <w:rFonts w:ascii="Cambria Math" w:hAnsi="Cambria Math"/>
           <w:color w:val="000000"/>
         </w:rPr>
         <w:t>Matplotlib</w:t>
@@ -132,10 +175,14 @@
         </w:pBdr>
         <w:spacing w:after="0" w:line="240" w:lineRule="auto"/>
         <w:jc w:val="both"/>
+        <w:rPr>
+          <w:rFonts w:ascii="Cambria Math" w:hAnsi="Cambria Math"/>
+        </w:rPr>
       </w:pPr>
       <w:proofErr w:type="spellStart"/>
       <w:r>
         <w:rPr>
+          <w:rFonts w:ascii="Cambria Math" w:hAnsi="Cambria Math"/>
           <w:color w:val="000000"/>
         </w:rPr>
         <w:t>Statistics</w:t>
@@ -157,9 +204,13 @@
         </w:pBdr>
         <w:spacing w:line="240" w:lineRule="auto"/>
         <w:jc w:val="both"/>
-      </w:pPr>
-      <w:r>
-        <w:rPr>
+        <w:rPr>
+          <w:rFonts w:ascii="Cambria Math" w:hAnsi="Cambria Math"/>
+        </w:rPr>
+      </w:pPr>
+      <w:r>
+        <w:rPr>
+          <w:rFonts w:ascii="Cambria Math" w:hAnsi="Cambria Math"/>
           <w:color w:val="000000"/>
         </w:rPr>
         <w:t>Scipy</w:t>
@@ -169,8 +220,14 @@
       <w:pPr>
         <w:spacing w:line="240" w:lineRule="auto"/>
         <w:jc w:val="both"/>
-      </w:pPr>
-      <w:r>
+        <w:rPr>
+          <w:rFonts w:ascii="Cambria Math" w:hAnsi="Cambria Math"/>
+        </w:rPr>
+      </w:pPr>
+      <w:r>
+        <w:rPr>
+          <w:rFonts w:ascii="Cambria Math" w:hAnsi="Cambria Math"/>
+        </w:rPr>
         <w:t>La bibliothèque Panda n’a pas été exploitée. Sans cela, il a fallu écrire des programmes étant capables de récupérer les données du fichier CSV et construire des algorithmes pouvant les exploiter. En effet, la récupération des données donne en sortie un format Tableau, ce qui est facilement exploitable avec les opérations classiques vues en CPGE (traitement avec Numpy).</w:t>
       </w:r>
     </w:p>
@@ -178,16 +235,28 @@
       <w:pPr>
         <w:spacing w:line="240" w:lineRule="auto"/>
         <w:jc w:val="both"/>
-      </w:pPr>
-      <w:r>
+        <w:rPr>
+          <w:rFonts w:ascii="Cambria Math" w:hAnsi="Cambria Math"/>
+        </w:rPr>
+      </w:pPr>
+      <w:r>
+        <w:rPr>
+          <w:rFonts w:ascii="Cambria Math" w:hAnsi="Cambria Math"/>
+        </w:rPr>
         <w:t xml:space="preserve">La taille du tableau a amené une grande attention quant à l’exactitude des codes. Il est arrivé durant le travail que des problèmes de taille (erreurs de type </w:t>
       </w:r>
       <w:proofErr w:type="spellStart"/>
       <w:r>
+        <w:rPr>
+          <w:rFonts w:ascii="Cambria Math" w:hAnsi="Cambria Math"/>
+        </w:rPr>
         <w:t>Overflow</w:t>
       </w:r>
       <w:proofErr w:type="spellEnd"/>
       <w:r>
+        <w:rPr>
+          <w:rFonts w:ascii="Cambria Math" w:hAnsi="Cambria Math"/>
+        </w:rPr>
         <w:t>) liés à un code, aient eu des répercussions sur d’autres codes, et ce bien plus tard dans le script.</w:t>
       </w:r>
     </w:p>
@@ -195,11 +264,20 @@
       <w:pPr>
         <w:spacing w:line="240" w:lineRule="auto"/>
         <w:jc w:val="both"/>
-      </w:pPr>
-      <w:r>
+        <w:rPr>
+          <w:rFonts w:ascii="Cambria Math" w:hAnsi="Cambria Math"/>
+        </w:rPr>
+      </w:pPr>
+      <w:r>
+        <w:rPr>
+          <w:rFonts w:ascii="Cambria Math" w:hAnsi="Cambria Math"/>
+        </w:rPr>
         <w:t>Le programme s’articule selon plusieurs étapes interdépendantes. Il répond à la problématique posée en appelant des fonctions écrites dans les étapes précédentes. Il est capable d’afficher les courbes montrant l’évolution d’un paramètre en fonction du temps, d’afficher les valeurs statistiques sur la courbe, calculer l’indice humidex, l’indice de corrélation entre deux variables (et les afficher sur une courbe)</w:t>
       </w:r>
       <w:r>
+        <w:rPr>
+          <w:rFonts w:ascii="Cambria Math" w:hAnsi="Cambria Math"/>
+        </w:rPr>
         <w:t>.</w:t>
       </w:r>
     </w:p>
@@ -207,40 +285,76 @@
       <w:pPr>
         <w:spacing w:line="240" w:lineRule="auto"/>
         <w:jc w:val="both"/>
-      </w:pPr>
-      <w:r>
+        <w:rPr>
+          <w:rFonts w:ascii="Cambria Math" w:hAnsi="Cambria Math"/>
+        </w:rPr>
+      </w:pPr>
+      <w:r>
+        <w:rPr>
+          <w:rFonts w:ascii="Cambria Math" w:hAnsi="Cambria Math"/>
+        </w:rPr>
         <w:t>Afin de travailler en binôme sur la construction de ce programme, nous avons pris en main la plateforme de développement GitHub. La</w:t>
       </w:r>
       <w:r>
+        <w:rPr>
+          <w:rFonts w:ascii="Cambria Math" w:hAnsi="Cambria Math"/>
+        </w:rPr>
         <w:t xml:space="preserve"> mise en place</w:t>
       </w:r>
       <w:r>
+        <w:rPr>
+          <w:rFonts w:ascii="Cambria Math" w:hAnsi="Cambria Math"/>
+        </w:rPr>
         <w:t xml:space="preserve"> du projet partagé est simple : il nous a suffi de créer nos deux comptes respectifs. Ensuite, un de nous deux a créé un projet et invité l’autre à y contribuer. Une fois l’invitation acceptée, une branche principale a été </w:t>
       </w:r>
       <w:r>
+        <w:rPr>
+          <w:rFonts w:ascii="Cambria Math" w:hAnsi="Cambria Math"/>
+        </w:rPr>
         <w:t>ouverte</w:t>
       </w:r>
       <w:r>
+        <w:rPr>
+          <w:rFonts w:ascii="Cambria Math" w:hAnsi="Cambria Math"/>
+        </w:rPr>
         <w:t xml:space="preserve"> et une première version de l’écriture du code y a été importée. </w:t>
       </w:r>
       <w:r>
+        <w:rPr>
+          <w:rFonts w:ascii="Cambria Math" w:hAnsi="Cambria Math"/>
+        </w:rPr>
         <w:t xml:space="preserve">D’ailleurs, nous n’avons pas trouvé nécessaire pour ce projet d’avoir recourt à des branches secondaires. </w:t>
       </w:r>
       <w:r>
+        <w:rPr>
+          <w:rFonts w:ascii="Cambria Math" w:hAnsi="Cambria Math"/>
+        </w:rPr>
         <w:t>A tour de rôle, nous venions alors télécharger la dernière version du programme pour la compléter, puis, après l’avoir enregistré</w:t>
       </w:r>
       <w:r>
+        <w:rPr>
+          <w:rFonts w:ascii="Cambria Math" w:hAnsi="Cambria Math"/>
+        </w:rPr>
         <w:t>e</w:t>
       </w:r>
       <w:r>
+        <w:rPr>
+          <w:rFonts w:ascii="Cambria Math" w:hAnsi="Cambria Math"/>
+        </w:rPr>
         <w:t xml:space="preserve"> sur notre serveur local, nous venions importer sa nouvelle version sur la plateforme. Nous avons apprécié la prise en main rapide de l’outil </w:t>
       </w:r>
       <w:proofErr w:type="spellStart"/>
       <w:r>
+        <w:rPr>
+          <w:rFonts w:ascii="Cambria Math" w:hAnsi="Cambria Math"/>
+        </w:rPr>
         <w:t>Github</w:t>
       </w:r>
       <w:proofErr w:type="spellEnd"/>
       <w:r>
+        <w:rPr>
+          <w:rFonts w:ascii="Cambria Math" w:hAnsi="Cambria Math"/>
+        </w:rPr>
         <w:t xml:space="preserve"> mais nous doutons de sa pertinence pour cet exercice. Certainement que nous trouverions plus d’intérêt à l’utiliser dans un projet regroupant de nombreux fichiers et de nombreux collaborateurs. </w:t>
       </w:r>
     </w:p>
@@ -259,9 +373,13 @@
         </w:pBdr>
         <w:spacing w:line="240" w:lineRule="auto"/>
         <w:jc w:val="both"/>
-      </w:pPr>
-      <w:r>
-        <w:rPr>
+        <w:rPr>
+          <w:rFonts w:ascii="Cambria Math" w:hAnsi="Cambria Math"/>
+        </w:rPr>
+      </w:pPr>
+      <w:r>
+        <w:rPr>
+          <w:rFonts w:ascii="Cambria Math" w:hAnsi="Cambria Math"/>
           <w:color w:val="000000"/>
         </w:rPr>
         <w:t xml:space="preserve">Etape 1 : Récupérer les données contenues dans le fichier </w:t>
@@ -271,13 +389,20 @@
       <w:pPr>
         <w:spacing w:line="240" w:lineRule="auto"/>
         <w:jc w:val="both"/>
-      </w:pPr>
-      <w:r>
+        <w:rPr>
+          <w:rFonts w:ascii="Cambria Math" w:hAnsi="Cambria Math"/>
+        </w:rPr>
+      </w:pPr>
+      <w:r>
+        <w:rPr>
+          <w:rFonts w:ascii="Cambria Math" w:hAnsi="Cambria Math"/>
+        </w:rPr>
         <w:t>Ce programme provient d’un forum Python (</w:t>
       </w:r>
       <w:hyperlink r:id="rId6">
         <w:r>
           <w:rPr>
+            <w:rFonts w:ascii="Cambria Math" w:hAnsi="Cambria Math"/>
             <w:color w:val="0563C1"/>
             <w:u w:val="single"/>
           </w:rPr>
@@ -285,10 +410,14 @@
         </w:r>
       </w:hyperlink>
       <w:r>
+        <w:rPr>
+          <w:rFonts w:ascii="Cambria Math" w:hAnsi="Cambria Math"/>
+        </w:rPr>
         <w:t xml:space="preserve">). Comme expliqué sur le site, il prend le chemin d’accès du fichier en paramètre. Il implémente ensuite deux tableaux vides puis ouvre et lit le fichier CSV. Il ajoute dans l’un d’eux chaque ligne du tableur sous forme de liste de listes (exemple d’une liste dans la liste : </w:t>
       </w:r>
       <w:r>
         <w:rPr>
+          <w:rFonts w:ascii="Cambria Math" w:hAnsi="Cambria Math"/>
           <w:color w:val="ED7D31"/>
         </w:rPr>
         <w:t>['</w:t>
@@ -296,6 +425,7 @@
       <w:proofErr w:type="gramStart"/>
       <w:r>
         <w:rPr>
+          <w:rFonts w:ascii="Cambria Math" w:hAnsi="Cambria Math"/>
           <w:color w:val="ED7D31"/>
         </w:rPr>
         <w:t>5;</w:t>
@@ -303,20 +433,28 @@
       <w:proofErr w:type="gramEnd"/>
       <w:r>
         <w:rPr>
+          <w:rFonts w:ascii="Cambria Math" w:hAnsi="Cambria Math"/>
           <w:color w:val="ED7D31"/>
         </w:rPr>
         <w:t>27.0;24.8;59.5;0;461;2020-09-16 06:45:28 +0200']</w:t>
       </w:r>
       <w:r>
+        <w:rPr>
+          <w:rFonts w:ascii="Cambria Math" w:hAnsi="Cambria Math"/>
+        </w:rPr>
         <w:t xml:space="preserve">). Enfin, il récupère chaque sous-liste et l’ajoute dans le second tableau précédemment implémenté. Le tableau final </w:t>
       </w:r>
       <w:r>
         <w:rPr>
+          <w:rFonts w:ascii="Cambria Math" w:hAnsi="Cambria Math"/>
           <w:color w:val="FF0000"/>
         </w:rPr>
         <w:t>[1]</w:t>
       </w:r>
       <w:r>
+        <w:rPr>
+          <w:rFonts w:ascii="Cambria Math" w:hAnsi="Cambria Math"/>
+        </w:rPr>
         <w:t xml:space="preserve"> est retourné avec toutes les cellules d’une ligne dans une chaîne de caractères.</w:t>
       </w:r>
     </w:p>
@@ -324,6 +462,9 @@
       <w:pPr>
         <w:spacing w:line="240" w:lineRule="auto"/>
         <w:jc w:val="both"/>
+        <w:rPr>
+          <w:rFonts w:ascii="Cambria Math" w:hAnsi="Cambria Math"/>
+        </w:rPr>
       </w:pPr>
     </w:p>
     <w:p>
@@ -341,12 +482,15 @@
         </w:pBdr>
         <w:spacing w:line="240" w:lineRule="auto"/>
         <w:jc w:val="both"/>
-      </w:pPr>
-      <w:r>
-        <w:rPr>
+        <w:rPr>
+          <w:rFonts w:ascii="Cambria Math" w:hAnsi="Cambria Math"/>
+        </w:rPr>
+      </w:pPr>
+      <w:r>
+        <w:rPr>
+          <w:rFonts w:ascii="Cambria Math" w:hAnsi="Cambria Math"/>
           <w:color w:val="000000"/>
         </w:rPr>
-        <w:lastRenderedPageBreak/>
         <w:t>Etape 2 : Transformer la chaîne de caractère en liste</w:t>
       </w:r>
     </w:p>
@@ -354,8 +498,14 @@
       <w:pPr>
         <w:spacing w:line="240" w:lineRule="auto"/>
         <w:jc w:val="both"/>
-      </w:pPr>
-      <w:r>
+        <w:rPr>
+          <w:rFonts w:ascii="Cambria Math" w:hAnsi="Cambria Math"/>
+        </w:rPr>
+      </w:pPr>
+      <w:r>
+        <w:rPr>
+          <w:rFonts w:ascii="Cambria Math" w:hAnsi="Cambria Math"/>
+        </w:rPr>
         <w:t>Un fichier CSV voit ses données séparées par un point-virgule. La deuxième étape consiste à enlever ces éléments dans le tableau obtenu précédemment.</w:t>
       </w:r>
     </w:p>
@@ -363,53 +513,79 @@
       <w:pPr>
         <w:spacing w:line="240" w:lineRule="auto"/>
         <w:jc w:val="both"/>
-      </w:pPr>
-      <w:r>
+        <w:rPr>
+          <w:rFonts w:ascii="Cambria Math" w:hAnsi="Cambria Math"/>
+        </w:rPr>
+      </w:pPr>
+      <w:r>
+        <w:rPr>
+          <w:rFonts w:ascii="Cambria Math" w:hAnsi="Cambria Math"/>
+        </w:rPr>
         <w:t xml:space="preserve">L’algorithme prend en argument le tableau </w:t>
       </w:r>
       <w:r>
         <w:rPr>
+          <w:rFonts w:ascii="Cambria Math" w:hAnsi="Cambria Math"/>
           <w:color w:val="FF0000"/>
         </w:rPr>
         <w:t>[1]</w:t>
       </w:r>
       <w:r>
+        <w:rPr>
+          <w:rFonts w:ascii="Cambria Math" w:hAnsi="Cambria Math"/>
+        </w:rPr>
         <w:t xml:space="preserve">. Il consiste à implémenter un tableau </w:t>
       </w:r>
       <w:r>
         <w:rPr>
+          <w:rFonts w:ascii="Cambria Math" w:hAnsi="Cambria Math"/>
           <w:color w:val="FF0000"/>
         </w:rPr>
         <w:t xml:space="preserve">[2] </w:t>
       </w:r>
       <w:r>
+        <w:rPr>
+          <w:rFonts w:ascii="Cambria Math" w:hAnsi="Cambria Math"/>
+        </w:rPr>
         <w:t xml:space="preserve">de la taille du tableau précédent. En parcourant chacun des éléments du tableau </w:t>
       </w:r>
       <w:r>
         <w:rPr>
+          <w:rFonts w:ascii="Cambria Math" w:hAnsi="Cambria Math"/>
           <w:color w:val="FF0000"/>
         </w:rPr>
         <w:t>[1]</w:t>
       </w:r>
       <w:r>
+        <w:rPr>
+          <w:rFonts w:ascii="Cambria Math" w:hAnsi="Cambria Math"/>
+        </w:rPr>
         <w:t xml:space="preserve">, il remplace chaque élément du tableau implémenté </w:t>
       </w:r>
       <w:r>
         <w:rPr>
+          <w:rFonts w:ascii="Cambria Math" w:hAnsi="Cambria Math"/>
           <w:color w:val="FF0000"/>
         </w:rPr>
         <w:t>[2]</w:t>
       </w:r>
       <w:r>
+        <w:rPr>
+          <w:rFonts w:ascii="Cambria Math" w:hAnsi="Cambria Math"/>
+        </w:rPr>
         <w:t xml:space="preserve"> par la chaîne de caractère correspondante en enlevant les points virgules. Python sépare donc automatiquement chaque cellule et les laisse dans une sous-liste qui représente une ligne du fichier CSV. Il retourne le tableau </w:t>
       </w:r>
       <w:r>
         <w:rPr>
+          <w:rFonts w:ascii="Cambria Math" w:hAnsi="Cambria Math"/>
           <w:color w:val="FF0000"/>
         </w:rPr>
         <w:t>[2]</w:t>
       </w:r>
       <w:r>
+        <w:rPr>
+          <w:rFonts w:ascii="Cambria Math" w:hAnsi="Cambria Math"/>
+        </w:rPr>
         <w:t>.</w:t>
       </w:r>
     </w:p>
@@ -417,52 +593,80 @@
       <w:pPr>
         <w:spacing w:line="240" w:lineRule="auto"/>
         <w:jc w:val="both"/>
-      </w:pPr>
-      <w:r>
+        <w:rPr>
+          <w:rFonts w:ascii="Cambria Math" w:hAnsi="Cambria Math"/>
+        </w:rPr>
+      </w:pPr>
+      <w:r>
+        <w:rPr>
+          <w:rFonts w:ascii="Cambria Math" w:hAnsi="Cambria Math"/>
+        </w:rPr>
         <w:t>Le second algorithme reprend le tableau [2]</w:t>
       </w:r>
       <w:r>
         <w:rPr>
+          <w:rFonts w:ascii="Cambria Math" w:hAnsi="Cambria Math"/>
           <w:color w:val="FF0000"/>
         </w:rPr>
         <w:t xml:space="preserve"> </w:t>
       </w:r>
       <w:r>
+        <w:rPr>
+          <w:rFonts w:ascii="Cambria Math" w:hAnsi="Cambria Math"/>
+        </w:rPr>
         <w:t xml:space="preserve">en argument, implémente une liste </w:t>
       </w:r>
       <w:r>
         <w:rPr>
+          <w:rFonts w:ascii="Cambria Math" w:hAnsi="Cambria Math"/>
           <w:color w:val="92D050"/>
         </w:rPr>
         <w:t xml:space="preserve">[3] </w:t>
       </w:r>
       <w:r>
+        <w:rPr>
+          <w:rFonts w:ascii="Cambria Math" w:hAnsi="Cambria Math"/>
+        </w:rPr>
         <w:t xml:space="preserve">vide. Il élimine la première ligne du fichier CSV car elle ne contient que les titres des colonnes. Il parcourt ensuite chaque ligne, et pour chaque cellule, il ajoute dans la liste </w:t>
       </w:r>
       <w:r>
         <w:rPr>
+          <w:rFonts w:ascii="Cambria Math" w:hAnsi="Cambria Math"/>
           <w:color w:val="92D050"/>
         </w:rPr>
         <w:t xml:space="preserve">[3] </w:t>
       </w:r>
       <w:r>
+        <w:rPr>
+          <w:rFonts w:ascii="Cambria Math" w:hAnsi="Cambria Math"/>
+        </w:rPr>
         <w:t xml:space="preserve">la chaîne de caractère transformée en un élément de type </w:t>
       </w:r>
       <w:proofErr w:type="spellStart"/>
       <w:r>
+        <w:rPr>
+          <w:rFonts w:ascii="Cambria Math" w:hAnsi="Cambria Math"/>
+        </w:rPr>
         <w:t>Float</w:t>
       </w:r>
       <w:proofErr w:type="spellEnd"/>
       <w:r>
+        <w:rPr>
+          <w:rFonts w:ascii="Cambria Math" w:hAnsi="Cambria Math"/>
+        </w:rPr>
         <w:t xml:space="preserve">, tout en la laissant dans sa ligne. Cette opération est nécessaire pour exploiter les données : les courbes fonctionnent avec des valeurs, Python ne considère pas une liste de caractère comme un nombre même écrite comme tel. Il reste à séparer les valeurs selon leur domaine (Identifiant, Température…) ; afin de simplifier les futures opérations, il convient de concaténer toutes les sous listes de la liste </w:t>
       </w:r>
       <w:r>
         <w:rPr>
+          <w:rFonts w:ascii="Cambria Math" w:hAnsi="Cambria Math"/>
           <w:color w:val="92D050"/>
         </w:rPr>
         <w:t>[3]</w:t>
       </w:r>
       <w:r>
+        <w:rPr>
+          <w:rFonts w:ascii="Cambria Math" w:hAnsi="Cambria Math"/>
+        </w:rPr>
         <w:t xml:space="preserve">. </w:t>
       </w:r>
     </w:p>
@@ -470,44 +674,66 @@
       <w:pPr>
         <w:spacing w:line="240" w:lineRule="auto"/>
         <w:jc w:val="both"/>
-      </w:pPr>
-      <w:r>
+        <w:rPr>
+          <w:rFonts w:ascii="Cambria Math" w:hAnsi="Cambria Math"/>
+        </w:rPr>
+      </w:pPr>
+      <w:r>
+        <w:rPr>
+          <w:rFonts w:ascii="Cambria Math" w:hAnsi="Cambria Math"/>
+        </w:rPr>
         <w:t xml:space="preserve">Le troisième algorithme prend donc en paramètre la liste </w:t>
       </w:r>
       <w:r>
         <w:rPr>
+          <w:rFonts w:ascii="Cambria Math" w:hAnsi="Cambria Math"/>
           <w:color w:val="92D050"/>
         </w:rPr>
         <w:t>[3]</w:t>
       </w:r>
       <w:r>
+        <w:rPr>
+          <w:rFonts w:ascii="Cambria Math" w:hAnsi="Cambria Math"/>
+        </w:rPr>
         <w:t xml:space="preserve">, implémente une liste </w:t>
       </w:r>
       <w:r>
         <w:rPr>
+          <w:rFonts w:ascii="Cambria Math" w:hAnsi="Cambria Math"/>
           <w:color w:val="92D050"/>
         </w:rPr>
         <w:t xml:space="preserve">[4] </w:t>
       </w:r>
       <w:r>
+        <w:rPr>
+          <w:rFonts w:ascii="Cambria Math" w:hAnsi="Cambria Math"/>
+        </w:rPr>
         <w:t xml:space="preserve">vide. En parcourant chaque élément de chaque sous liste de la liste </w:t>
       </w:r>
       <w:r>
         <w:rPr>
+          <w:rFonts w:ascii="Cambria Math" w:hAnsi="Cambria Math"/>
           <w:color w:val="92D050"/>
         </w:rPr>
         <w:t>[3]</w:t>
       </w:r>
       <w:r>
+        <w:rPr>
+          <w:rFonts w:ascii="Cambria Math" w:hAnsi="Cambria Math"/>
+        </w:rPr>
         <w:t xml:space="preserve">, il ajoute cet élément dans l’unique liste </w:t>
       </w:r>
       <w:r>
         <w:rPr>
+          <w:rFonts w:ascii="Cambria Math" w:hAnsi="Cambria Math"/>
           <w:color w:val="92D050"/>
         </w:rPr>
         <w:t>[4]</w:t>
       </w:r>
       <w:r>
+        <w:rPr>
+          <w:rFonts w:ascii="Cambria Math" w:hAnsi="Cambria Math"/>
+        </w:rPr>
         <w:t xml:space="preserve">. </w:t>
       </w:r>
     </w:p>
@@ -515,6 +741,9 @@
       <w:pPr>
         <w:spacing w:line="240" w:lineRule="auto"/>
         <w:jc w:val="both"/>
+        <w:rPr>
+          <w:rFonts w:ascii="Cambria Math" w:hAnsi="Cambria Math"/>
+        </w:rPr>
       </w:pPr>
     </w:p>
     <w:p>
@@ -532,9 +761,13 @@
         </w:pBdr>
         <w:spacing w:line="240" w:lineRule="auto"/>
         <w:jc w:val="both"/>
-      </w:pPr>
-      <w:r>
-        <w:rPr>
+        <w:rPr>
+          <w:rFonts w:ascii="Cambria Math" w:hAnsi="Cambria Math"/>
+        </w:rPr>
+      </w:pPr>
+      <w:r>
+        <w:rPr>
+          <w:rFonts w:ascii="Cambria Math" w:hAnsi="Cambria Math"/>
           <w:color w:val="000000"/>
         </w:rPr>
         <w:t>Etape 3 : extraire les différents types de données</w:t>
@@ -544,17 +777,27 @@
       <w:pPr>
         <w:spacing w:line="240" w:lineRule="auto"/>
         <w:jc w:val="both"/>
-      </w:pPr>
-      <w:r>
+        <w:rPr>
+          <w:rFonts w:ascii="Cambria Math" w:hAnsi="Cambria Math"/>
+        </w:rPr>
+      </w:pPr>
+      <w:r>
+        <w:rPr>
+          <w:rFonts w:ascii="Cambria Math" w:hAnsi="Cambria Math"/>
+        </w:rPr>
         <w:t>Sachant que l’on connaît le nombre de données différentes (dans notre cas six : Identifiant - Bruit – Température – Humidité – Luminosité – CO</w:t>
       </w:r>
       <w:r>
         <w:rPr>
+          <w:rFonts w:ascii="Cambria Math" w:hAnsi="Cambria Math"/>
           <w:vertAlign w:val="subscript"/>
         </w:rPr>
         <w:t>2</w:t>
       </w:r>
       <w:r>
+        <w:rPr>
+          <w:rFonts w:ascii="Cambria Math" w:hAnsi="Cambria Math"/>
+        </w:rPr>
         <w:t>), il est alors possible de les séparer dans des tableaux différents. Cette étape ne permet pas d’extraire les données temporelles car elles ne correspondent pas à des nombres.</w:t>
       </w:r>
     </w:p>
@@ -562,44 +805,66 @@
       <w:pPr>
         <w:spacing w:line="240" w:lineRule="auto"/>
         <w:jc w:val="both"/>
-      </w:pPr>
-      <w:r>
+        <w:rPr>
+          <w:rFonts w:ascii="Cambria Math" w:hAnsi="Cambria Math"/>
+        </w:rPr>
+      </w:pPr>
+      <w:r>
+        <w:rPr>
+          <w:rFonts w:ascii="Cambria Math" w:hAnsi="Cambria Math"/>
+        </w:rPr>
         <w:t xml:space="preserve">Pour chaque donnée, l’algorithme est le même. Il prend en paramètre la liste </w:t>
       </w:r>
       <w:r>
         <w:rPr>
+          <w:rFonts w:ascii="Cambria Math" w:hAnsi="Cambria Math"/>
           <w:color w:val="92D050"/>
         </w:rPr>
         <w:t>[4]</w:t>
       </w:r>
       <w:r>
+        <w:rPr>
+          <w:rFonts w:ascii="Cambria Math" w:hAnsi="Cambria Math"/>
+        </w:rPr>
         <w:t xml:space="preserve"> et implémente une liste </w:t>
       </w:r>
       <w:r>
         <w:rPr>
+          <w:rFonts w:ascii="Cambria Math" w:hAnsi="Cambria Math"/>
           <w:color w:val="92D050"/>
         </w:rPr>
         <w:t>[5]</w:t>
       </w:r>
       <w:r>
+        <w:rPr>
+          <w:rFonts w:ascii="Cambria Math" w:hAnsi="Cambria Math"/>
+        </w:rPr>
         <w:t xml:space="preserve"> vide. Puis, l’algorithme parcourt la liste et avec un pas de six (nombre de données différentes) et commence son parcours entre la première et la sixième valeur de la liste </w:t>
       </w:r>
       <w:r>
         <w:rPr>
+          <w:rFonts w:ascii="Cambria Math" w:hAnsi="Cambria Math"/>
           <w:color w:val="92D050"/>
         </w:rPr>
         <w:t xml:space="preserve">[4] </w:t>
       </w:r>
       <w:r>
+        <w:rPr>
+          <w:rFonts w:ascii="Cambria Math" w:hAnsi="Cambria Math"/>
+        </w:rPr>
         <w:t xml:space="preserve">selon la donnée (par exemple, l’humidité est en quatrième position donc on ajoutera les valeurs des positions 10, 16,22…). Il ajoute alors ces valeurs à la liste </w:t>
       </w:r>
       <w:r>
         <w:rPr>
+          <w:rFonts w:ascii="Cambria Math" w:hAnsi="Cambria Math"/>
           <w:color w:val="92D050"/>
         </w:rPr>
         <w:t xml:space="preserve">[5] </w:t>
       </w:r>
       <w:r>
+        <w:rPr>
+          <w:rFonts w:ascii="Cambria Math" w:hAnsi="Cambria Math"/>
+        </w:rPr>
         <w:t>et la retourne.</w:t>
       </w:r>
     </w:p>
@@ -607,6 +872,9 @@
       <w:pPr>
         <w:spacing w:line="240" w:lineRule="auto"/>
         <w:jc w:val="both"/>
+        <w:rPr>
+          <w:rFonts w:ascii="Cambria Math" w:hAnsi="Cambria Math"/>
+        </w:rPr>
       </w:pPr>
     </w:p>
     <w:p>
@@ -624,9 +892,13 @@
         </w:pBdr>
         <w:spacing w:line="240" w:lineRule="auto"/>
         <w:jc w:val="both"/>
-      </w:pPr>
-      <w:r>
-        <w:rPr>
+        <w:rPr>
+          <w:rFonts w:ascii="Cambria Math" w:hAnsi="Cambria Math"/>
+        </w:rPr>
+      </w:pPr>
+      <w:r>
+        <w:rPr>
+          <w:rFonts w:ascii="Cambria Math" w:hAnsi="Cambria Math"/>
           <w:color w:val="000000"/>
         </w:rPr>
         <w:t>Etape 4 : extraire les données de temps</w:t>
@@ -636,8 +908,14 @@
       <w:pPr>
         <w:spacing w:line="240" w:lineRule="auto"/>
         <w:jc w:val="both"/>
-      </w:pPr>
-      <w:r>
+        <w:rPr>
+          <w:rFonts w:ascii="Cambria Math" w:hAnsi="Cambria Math"/>
+        </w:rPr>
+      </w:pPr>
+      <w:r>
+        <w:rPr>
+          <w:rFonts w:ascii="Cambria Math" w:hAnsi="Cambria Math"/>
+        </w:rPr>
         <w:t xml:space="preserve">Cette partie consiste à enlever les secondes et la partie « +0200 » de la date. Cela permet d'alléger la lecture des tableaux lorsque l’on effectue des vérifications. </w:t>
       </w:r>
     </w:p>
@@ -645,35 +923,53 @@
       <w:pPr>
         <w:spacing w:line="240" w:lineRule="auto"/>
         <w:jc w:val="both"/>
-      </w:pPr>
-      <w:r>
+        <w:rPr>
+          <w:rFonts w:ascii="Cambria Math" w:hAnsi="Cambria Math"/>
+        </w:rPr>
+      </w:pPr>
+      <w:r>
+        <w:rPr>
+          <w:rFonts w:ascii="Cambria Math" w:hAnsi="Cambria Math"/>
+        </w:rPr>
         <w:t xml:space="preserve">Le premier algorithme prend en argument le tableau </w:t>
       </w:r>
       <w:r>
         <w:rPr>
+          <w:rFonts w:ascii="Cambria Math" w:hAnsi="Cambria Math"/>
           <w:color w:val="FF0000"/>
         </w:rPr>
         <w:t>[2]</w:t>
       </w:r>
       <w:r>
+        <w:rPr>
+          <w:rFonts w:ascii="Cambria Math" w:hAnsi="Cambria Math"/>
+        </w:rPr>
         <w:t xml:space="preserve"> et implémente une liste </w:t>
       </w:r>
       <w:r>
         <w:rPr>
+          <w:rFonts w:ascii="Cambria Math" w:hAnsi="Cambria Math"/>
           <w:color w:val="92D050"/>
         </w:rPr>
         <w:t>[6]</w:t>
       </w:r>
       <w:r>
+        <w:rPr>
+          <w:rFonts w:ascii="Cambria Math" w:hAnsi="Cambria Math"/>
+        </w:rPr>
         <w:t xml:space="preserve"> vide. Il parcourt le tableau et pour chaque élément, il récupère la date, les heures et minutes. Il retourne la liste </w:t>
       </w:r>
       <w:r>
         <w:rPr>
+          <w:rFonts w:ascii="Cambria Math" w:hAnsi="Cambria Math"/>
           <w:color w:val="92D050"/>
         </w:rPr>
         <w:t>[6]</w:t>
       </w:r>
       <w:r>
+        <w:rPr>
+          <w:rFonts w:ascii="Cambria Math" w:hAnsi="Cambria Math"/>
+        </w:rPr>
         <w:t>.</w:t>
       </w:r>
     </w:p>
@@ -681,6 +977,9 @@
       <w:pPr>
         <w:spacing w:line="240" w:lineRule="auto"/>
         <w:jc w:val="both"/>
+        <w:rPr>
+          <w:rFonts w:ascii="Cambria Math" w:hAnsi="Cambria Math"/>
+        </w:rPr>
       </w:pPr>
     </w:p>
     <w:p>
@@ -691,8 +990,14 @@
         </w:numPr>
         <w:spacing w:line="240" w:lineRule="auto"/>
         <w:jc w:val="both"/>
-      </w:pPr>
-      <w:r>
+        <w:rPr>
+          <w:rFonts w:ascii="Cambria Math" w:hAnsi="Cambria Math"/>
+        </w:rPr>
+      </w:pPr>
+      <w:r>
+        <w:rPr>
+          <w:rFonts w:ascii="Cambria Math" w:hAnsi="Cambria Math"/>
+        </w:rPr>
         <w:t>Etape 5 : afficher les courbes en spécifiant un intervalle de temps</w:t>
       </w:r>
     </w:p>
@@ -700,8 +1005,14 @@
       <w:pPr>
         <w:spacing w:line="240" w:lineRule="auto"/>
         <w:jc w:val="both"/>
-      </w:pPr>
-      <w:r>
+        <w:rPr>
+          <w:rFonts w:ascii="Cambria Math" w:hAnsi="Cambria Math"/>
+        </w:rPr>
+      </w:pPr>
+      <w:r>
+        <w:rPr>
+          <w:rFonts w:ascii="Cambria Math" w:hAnsi="Cambria Math"/>
+        </w:rPr>
         <w:t>Cette partie a pour but d’afficher les courbes des différentes données selon le capteur voulu. On peut également spécifier un intervalle de temps, si on rentre les dates sous le format approprié.</w:t>
       </w:r>
     </w:p>
@@ -709,30 +1020,41 @@
       <w:pPr>
         <w:spacing w:line="240" w:lineRule="auto"/>
         <w:jc w:val="both"/>
-      </w:pPr>
-      <w:r>
-        <w:t xml:space="preserve">Le premier algorithme sert à trier la liste des capteurs, chaque ligne correspondant à une mesure de l’un d’eux à une date donnée. Sans cette étape, on obtiendrait in fine une courbe avec le même </w:t>
-      </w:r>
-      <w:r>
+        <w:rPr>
+          <w:rFonts w:ascii="Cambria Math" w:hAnsi="Cambria Math"/>
+        </w:rPr>
+      </w:pPr>
+      <w:r>
+        <w:rPr>
+          <w:rFonts w:ascii="Cambria Math" w:hAnsi="Cambria Math"/>
+        </w:rPr>
         <w:lastRenderedPageBreak/>
-        <w:t xml:space="preserve">intervalle de temps qui se répète (pour les capteurs 1 à 5) ainsi que l’intervalle de temps du capteur 6. Il prend en argument le numéro du capteur dont on veut les données et implémente une liste </w:t>
-      </w:r>
-      <w:r>
-        <w:rPr>
+        <w:t xml:space="preserve">Le premier algorithme sert à trier la liste des capteurs, chaque ligne correspondant à une mesure de l’un d’eux à une date donnée. Sans cette étape, on obtiendrait in fine une courbe avec le même intervalle de temps qui se répète (pour les capteurs 1 à 5) ainsi que l’intervalle de temps du capteur 6. Il prend en argument le numéro du capteur dont on veut les données et implémente une liste </w:t>
+      </w:r>
+      <w:r>
+        <w:rPr>
+          <w:rFonts w:ascii="Cambria Math" w:hAnsi="Cambria Math"/>
           <w:color w:val="92D050"/>
         </w:rPr>
         <w:t>[7]</w:t>
       </w:r>
       <w:r>
+        <w:rPr>
+          <w:rFonts w:ascii="Cambria Math" w:hAnsi="Cambria Math"/>
+        </w:rPr>
         <w:t xml:space="preserve"> vide. Il parcourt la liste des index obtenue par la liste </w:t>
       </w:r>
       <w:r>
         <w:rPr>
+          <w:rFonts w:ascii="Cambria Math" w:hAnsi="Cambria Math"/>
           <w:color w:val="92D050"/>
         </w:rPr>
         <w:t>[5]</w:t>
       </w:r>
       <w:r>
+        <w:rPr>
+          <w:rFonts w:ascii="Cambria Math" w:hAnsi="Cambria Math"/>
+        </w:rPr>
         <w:t>. Pour chaque élément de cette liste, on pose la valeur de son index (ici l’index en tant que position dans la liste). Si l’élément de la liste correspond au numéro du capteur rentré, on ajoute son index à la liste, et enfin retourne la longueur de celle-ci.</w:t>
       </w:r>
     </w:p>
@@ -740,25 +1062,41 @@
       <w:pPr>
         <w:spacing w:line="240" w:lineRule="auto"/>
         <w:jc w:val="both"/>
-      </w:pPr>
-      <w:r>
+        <w:rPr>
+          <w:rFonts w:ascii="Cambria Math" w:hAnsi="Cambria Math"/>
+        </w:rPr>
+      </w:pPr>
+      <w:r>
+        <w:rPr>
+          <w:rFonts w:ascii="Cambria Math" w:hAnsi="Cambria Math"/>
+        </w:rPr>
         <w:t xml:space="preserve">Le second algorithme est celui qui va afficher les courbes. Il prend en argument le paramètre désiré ainsi que le numéro du capteur que l’on souhaite étudier. Le programme Python interagit avec l’utilisateur qui doit entrer les dates de début et fin dans la commande sous le format </w:t>
       </w:r>
       <w:r>
         <w:rPr>
+          <w:rFonts w:ascii="Cambria Math" w:hAnsi="Cambria Math"/>
           <w:color w:val="DA48AC"/>
         </w:rPr>
         <w:t>[2020-09-11]</w:t>
       </w:r>
       <w:r>
+        <w:rPr>
+          <w:rFonts w:ascii="Cambria Math" w:hAnsi="Cambria Math"/>
+        </w:rPr>
         <w:t>. La première partie de l’algorithme consiste à sélectionner les données du capteur choisi à l’aide du premier algorithme. La liste des capteurs est ordonnée (</w:t>
       </w:r>
       <w:proofErr w:type="gramStart"/>
       <w:r>
+        <w:rPr>
+          <w:rFonts w:ascii="Cambria Math" w:hAnsi="Cambria Math"/>
+        </w:rPr>
         <w:t>1,1,...</w:t>
       </w:r>
       <w:proofErr w:type="gramEnd"/>
       <w:r>
+        <w:rPr>
+          <w:rFonts w:ascii="Cambria Math" w:hAnsi="Cambria Math"/>
+        </w:rPr>
         <w:t>1,2,...2,3,...) ; la longueur de la liste de chaque capteur permet de relever le capteur désiré en parcourant la liste jusqu’à le trouver. Tant qu’il ne l’est pas, il ajoute à une valeur implémentée à 0 la longueur de la liste du capteur analysé par le programme. On peut alors deviner l’indice de début et fin des données du paramètre dans leur liste, qui correspondent au capteur choisi.</w:t>
       </w:r>
     </w:p>
@@ -766,62 +1104,92 @@
       <w:pPr>
         <w:spacing w:line="240" w:lineRule="auto"/>
         <w:jc w:val="both"/>
-      </w:pPr>
-      <w:r>
+        <w:rPr>
+          <w:rFonts w:ascii="Cambria Math" w:hAnsi="Cambria Math"/>
+        </w:rPr>
+      </w:pPr>
+      <w:r>
+        <w:rPr>
+          <w:rFonts w:ascii="Cambria Math" w:hAnsi="Cambria Math"/>
+        </w:rPr>
         <w:t xml:space="preserve">Ensuite, on implémente une liste </w:t>
       </w:r>
       <w:r>
         <w:rPr>
+          <w:rFonts w:ascii="Cambria Math" w:hAnsi="Cambria Math"/>
           <w:color w:val="92D050"/>
         </w:rPr>
         <w:t>[8]</w:t>
       </w:r>
       <w:r>
+        <w:rPr>
+          <w:rFonts w:ascii="Cambria Math" w:hAnsi="Cambria Math"/>
+        </w:rPr>
         <w:t xml:space="preserve"> avec les données temporelles (issues de la liste </w:t>
       </w:r>
       <w:r>
         <w:rPr>
+          <w:rFonts w:ascii="Cambria Math" w:hAnsi="Cambria Math"/>
           <w:color w:val="92D050"/>
         </w:rPr>
         <w:t>[6]</w:t>
       </w:r>
       <w:r>
+        <w:rPr>
+          <w:rFonts w:ascii="Cambria Math" w:hAnsi="Cambria Math"/>
+        </w:rPr>
         <w:t xml:space="preserve">) et une liste </w:t>
       </w:r>
       <w:r>
         <w:rPr>
+          <w:rFonts w:ascii="Cambria Math" w:hAnsi="Cambria Math"/>
           <w:color w:val="92D050"/>
         </w:rPr>
         <w:t xml:space="preserve">[9] </w:t>
       </w:r>
       <w:r>
+        <w:rPr>
+          <w:rFonts w:ascii="Cambria Math" w:hAnsi="Cambria Math"/>
+        </w:rPr>
         <w:t xml:space="preserve">avec les données du paramètre. Ces listes contiennent les données du capteur choisi. On implémente trois nouvelles listes vides </w:t>
       </w:r>
       <w:r>
         <w:rPr>
+          <w:rFonts w:ascii="Cambria Math" w:hAnsi="Cambria Math"/>
           <w:color w:val="92D050"/>
         </w:rPr>
         <w:t xml:space="preserve">[10] </w:t>
       </w:r>
       <w:r>
+        <w:rPr>
+          <w:rFonts w:ascii="Cambria Math" w:hAnsi="Cambria Math"/>
+        </w:rPr>
         <w:t>(données temporelles),</w:t>
       </w:r>
       <w:r>
         <w:rPr>
+          <w:rFonts w:ascii="Cambria Math" w:hAnsi="Cambria Math"/>
           <w:color w:val="92D050"/>
         </w:rPr>
         <w:t xml:space="preserve"> [11] </w:t>
       </w:r>
       <w:r>
+        <w:rPr>
+          <w:rFonts w:ascii="Cambria Math" w:hAnsi="Cambria Math"/>
+        </w:rPr>
         <w:t>(données du paramètre), et</w:t>
       </w:r>
       <w:r>
         <w:rPr>
+          <w:rFonts w:ascii="Cambria Math" w:hAnsi="Cambria Math"/>
           <w:color w:val="92D050"/>
         </w:rPr>
         <w:t xml:space="preserve"> [12]</w:t>
       </w:r>
       <w:r>
+        <w:rPr>
+          <w:rFonts w:ascii="Cambria Math" w:hAnsi="Cambria Math"/>
+        </w:rPr>
         <w:t>. Cette dernière servira de compteur : on aurait pu mettre une variable à la place, mais cela permet une répétition dans le programme ce qui offre une meilleure visibilité quant aux erreurs même si cela prend plus de place en mémoire vive. Ensuite, on sélectionne les données correspondant aux plages horaires entrées précédemment, à l’aide de plusieurs boucles :</w:t>
       </w:r>
     </w:p>
@@ -833,89 +1201,135 @@
         </w:numPr>
         <w:spacing w:after="0" w:line="240" w:lineRule="auto"/>
         <w:jc w:val="both"/>
-      </w:pPr>
-      <w:r>
+        <w:rPr>
+          <w:rFonts w:ascii="Cambria Math" w:hAnsi="Cambria Math"/>
+        </w:rPr>
+      </w:pPr>
+      <w:r>
+        <w:rPr>
+          <w:rFonts w:ascii="Cambria Math" w:hAnsi="Cambria Math"/>
+        </w:rPr>
         <w:t xml:space="preserve">La première est une boucle </w:t>
       </w:r>
       <w:r>
         <w:rPr>
+          <w:rFonts w:ascii="Cambria Math" w:hAnsi="Cambria Math"/>
           <w:b/>
         </w:rPr>
         <w:t xml:space="preserve">for </w:t>
       </w:r>
       <w:r>
+        <w:rPr>
+          <w:rFonts w:ascii="Cambria Math" w:hAnsi="Cambria Math"/>
+        </w:rPr>
         <w:t>avec condition</w:t>
       </w:r>
       <w:r>
         <w:rPr>
+          <w:rFonts w:ascii="Cambria Math" w:hAnsi="Cambria Math"/>
           <w:b/>
         </w:rPr>
         <w:t xml:space="preserve"> if</w:t>
       </w:r>
       <w:r>
+        <w:rPr>
+          <w:rFonts w:ascii="Cambria Math" w:hAnsi="Cambria Math"/>
+        </w:rPr>
         <w:t xml:space="preserve"> : pour chaque élément de la liste </w:t>
       </w:r>
       <w:r>
         <w:rPr>
+          <w:rFonts w:ascii="Cambria Math" w:hAnsi="Cambria Math"/>
           <w:color w:val="92D050"/>
         </w:rPr>
         <w:t>[8]</w:t>
       </w:r>
       <w:r>
+        <w:rPr>
+          <w:rFonts w:ascii="Cambria Math" w:hAnsi="Cambria Math"/>
+        </w:rPr>
         <w:t xml:space="preserve">, si la date de début entrée correspond à celle de l’élément, alors on l’ajoute (l’élément entier, c’est-à-dire la date, les heures et minutes) convertit au type </w:t>
       </w:r>
       <w:proofErr w:type="spellStart"/>
       <w:r>
         <w:rPr>
+          <w:rFonts w:ascii="Cambria Math" w:hAnsi="Cambria Math"/>
           <w:i/>
         </w:rPr>
         <w:t>datetime</w:t>
       </w:r>
       <w:proofErr w:type="spellEnd"/>
       <w:r>
+        <w:rPr>
+          <w:rFonts w:ascii="Cambria Math" w:hAnsi="Cambria Math"/>
+        </w:rPr>
         <w:t xml:space="preserve"> dans la liste </w:t>
       </w:r>
       <w:r>
         <w:rPr>
+          <w:rFonts w:ascii="Cambria Math" w:hAnsi="Cambria Math"/>
           <w:color w:val="92D050"/>
         </w:rPr>
         <w:t>[10]</w:t>
       </w:r>
       <w:r>
+        <w:rPr>
+          <w:rFonts w:ascii="Cambria Math" w:hAnsi="Cambria Math"/>
+        </w:rPr>
         <w:t xml:space="preserve">. On ajoute ensuite l’élément de la liste </w:t>
       </w:r>
       <w:r>
         <w:rPr>
+          <w:rFonts w:ascii="Cambria Math" w:hAnsi="Cambria Math"/>
           <w:color w:val="92D050"/>
         </w:rPr>
         <w:t>[11]</w:t>
       </w:r>
       <w:r>
+        <w:rPr>
+          <w:rFonts w:ascii="Cambria Math" w:hAnsi="Cambria Math"/>
+        </w:rPr>
         <w:t xml:space="preserve"> correspondant au même index pour relever le paramètre. </w:t>
       </w:r>
       <w:proofErr w:type="gramStart"/>
       <w:r>
+        <w:rPr>
+          <w:rFonts w:ascii="Cambria Math" w:hAnsi="Cambria Math"/>
+        </w:rPr>
         <w:t>Si  la</w:t>
       </w:r>
       <w:proofErr w:type="gramEnd"/>
       <w:r>
+        <w:rPr>
+          <w:rFonts w:ascii="Cambria Math" w:hAnsi="Cambria Math"/>
+        </w:rPr>
         <w:t xml:space="preserve"> condition est </w:t>
       </w:r>
       <w:proofErr w:type="spellStart"/>
       <w:r>
+        <w:rPr>
+          <w:rFonts w:ascii="Cambria Math" w:hAnsi="Cambria Math"/>
+        </w:rPr>
         <w:t>remplie,on</w:t>
       </w:r>
       <w:proofErr w:type="spellEnd"/>
       <w:r>
+        <w:rPr>
+          <w:rFonts w:ascii="Cambria Math" w:hAnsi="Cambria Math"/>
+        </w:rPr>
         <w:t xml:space="preserve"> ajoute le numéro de l’itération à la liste du compteur </w:t>
       </w:r>
       <w:r>
         <w:rPr>
+          <w:rFonts w:ascii="Cambria Math" w:hAnsi="Cambria Math"/>
           <w:color w:val="92D050"/>
         </w:rPr>
         <w:t>[12]</w:t>
       </w:r>
       <w:r>
+        <w:rPr>
+          <w:rFonts w:ascii="Cambria Math" w:hAnsi="Cambria Math"/>
+        </w:rPr>
         <w:t xml:space="preserve">. </w:t>
       </w:r>
     </w:p>
@@ -927,35 +1341,53 @@
         </w:numPr>
         <w:spacing w:after="0" w:line="240" w:lineRule="auto"/>
         <w:jc w:val="both"/>
-      </w:pPr>
-      <w:r>
+        <w:rPr>
+          <w:rFonts w:ascii="Cambria Math" w:hAnsi="Cambria Math"/>
+        </w:rPr>
+      </w:pPr>
+      <w:r>
+        <w:rPr>
+          <w:rFonts w:ascii="Cambria Math" w:hAnsi="Cambria Math"/>
+        </w:rPr>
         <w:t>Dans le cas où on veut les données sur une seule date, on prévoit une condition (</w:t>
       </w:r>
       <w:r>
         <w:rPr>
+          <w:rFonts w:ascii="Cambria Math" w:hAnsi="Cambria Math"/>
           <w:b/>
         </w:rPr>
         <w:t>if</w:t>
       </w:r>
       <w:r>
+        <w:rPr>
+          <w:rFonts w:ascii="Cambria Math" w:hAnsi="Cambria Math"/>
+        </w:rPr>
         <w:t xml:space="preserve">). Si tel est le cas, on affiche directement la courbe du paramètre en fonction du temps en prenant comme valeurs les éléments de la liste </w:t>
       </w:r>
       <w:r>
         <w:rPr>
+          <w:rFonts w:ascii="Cambria Math" w:hAnsi="Cambria Math"/>
           <w:color w:val="92D050"/>
         </w:rPr>
         <w:t>[10]</w:t>
       </w:r>
       <w:r>
+        <w:rPr>
+          <w:rFonts w:ascii="Cambria Math" w:hAnsi="Cambria Math"/>
+        </w:rPr>
         <w:t xml:space="preserve"> (abscisses) et ceux de la liste </w:t>
       </w:r>
       <w:r>
         <w:rPr>
+          <w:rFonts w:ascii="Cambria Math" w:hAnsi="Cambria Math"/>
           <w:color w:val="92D050"/>
         </w:rPr>
         <w:t>[11]</w:t>
       </w:r>
       <w:r>
+        <w:rPr>
+          <w:rFonts w:ascii="Cambria Math" w:hAnsi="Cambria Math"/>
+        </w:rPr>
         <w:t xml:space="preserve"> (ordonnées).</w:t>
       </w:r>
     </w:p>
@@ -967,66 +1399,96 @@
         </w:numPr>
         <w:spacing w:after="0" w:line="240" w:lineRule="auto"/>
         <w:jc w:val="both"/>
-      </w:pPr>
-      <w:r>
+        <w:rPr>
+          <w:rFonts w:ascii="Cambria Math" w:hAnsi="Cambria Math"/>
+        </w:rPr>
+      </w:pPr>
+      <w:r>
+        <w:rPr>
+          <w:rFonts w:ascii="Cambria Math" w:hAnsi="Cambria Math"/>
+        </w:rPr>
         <w:t>Dans le cas contraire, (</w:t>
       </w:r>
       <w:proofErr w:type="spellStart"/>
       <w:r>
         <w:rPr>
+          <w:rFonts w:ascii="Cambria Math" w:hAnsi="Cambria Math"/>
           <w:b/>
         </w:rPr>
         <w:t>else</w:t>
       </w:r>
       <w:proofErr w:type="spellEnd"/>
       <w:r>
+        <w:rPr>
+          <w:rFonts w:ascii="Cambria Math" w:hAnsi="Cambria Math"/>
+        </w:rPr>
         <w:t xml:space="preserve">), le compteur intervient maintenant. On récupère le dernier élément de sa liste ce qui permet de savoir quelles données restent à ajouter dans les listes </w:t>
       </w:r>
       <w:r>
         <w:rPr>
+          <w:rFonts w:ascii="Cambria Math" w:hAnsi="Cambria Math"/>
           <w:color w:val="92D050"/>
         </w:rPr>
         <w:t>[10]</w:t>
       </w:r>
       <w:r>
+        <w:rPr>
+          <w:rFonts w:ascii="Cambria Math" w:hAnsi="Cambria Math"/>
+        </w:rPr>
         <w:t xml:space="preserve"> et</w:t>
       </w:r>
       <w:r>
         <w:rPr>
+          <w:rFonts w:ascii="Cambria Math" w:hAnsi="Cambria Math"/>
           <w:color w:val="92D050"/>
         </w:rPr>
         <w:t xml:space="preserve"> [11]</w:t>
       </w:r>
       <w:r>
+        <w:rPr>
+          <w:rFonts w:ascii="Cambria Math" w:hAnsi="Cambria Math"/>
+        </w:rPr>
         <w:t>. Tant que (</w:t>
       </w:r>
       <w:proofErr w:type="spellStart"/>
       <w:r>
         <w:rPr>
+          <w:rFonts w:ascii="Cambria Math" w:hAnsi="Cambria Math"/>
           <w:b/>
         </w:rPr>
         <w:t>while</w:t>
       </w:r>
       <w:proofErr w:type="spellEnd"/>
       <w:r>
+        <w:rPr>
+          <w:rFonts w:ascii="Cambria Math" w:hAnsi="Cambria Math"/>
+        </w:rPr>
         <w:t xml:space="preserve">) chaque élément de la liste </w:t>
       </w:r>
       <w:r>
         <w:rPr>
+          <w:rFonts w:ascii="Cambria Math" w:hAnsi="Cambria Math"/>
           <w:color w:val="92D050"/>
         </w:rPr>
         <w:t xml:space="preserve">[8] </w:t>
       </w:r>
       <w:r>
+        <w:rPr>
+          <w:rFonts w:ascii="Cambria Math" w:hAnsi="Cambria Math"/>
+        </w:rPr>
         <w:t xml:space="preserve">a une date différente de la date de fin entrée, le programme ajoute les éléments de la même manière que pour la première boucle </w:t>
       </w:r>
       <w:r>
         <w:rPr>
+          <w:rFonts w:ascii="Cambria Math" w:hAnsi="Cambria Math"/>
           <w:b/>
         </w:rPr>
         <w:t>for</w:t>
       </w:r>
       <w:r>
+        <w:rPr>
+          <w:rFonts w:ascii="Cambria Math" w:hAnsi="Cambria Math"/>
+        </w:rPr>
         <w:t>, en ajoutant la valeur 1 au compteur pour passer à l’élément suivant. A noter que le compteur est désormais une variable.</w:t>
       </w:r>
     </w:p>
@@ -1038,44 +1500,66 @@
         </w:numPr>
         <w:spacing w:line="240" w:lineRule="auto"/>
         <w:jc w:val="both"/>
-      </w:pPr>
-      <w:r>
+        <w:rPr>
+          <w:rFonts w:ascii="Cambria Math" w:hAnsi="Cambria Math"/>
+        </w:rPr>
+      </w:pPr>
+      <w:r>
+        <w:rPr>
+          <w:rFonts w:ascii="Cambria Math" w:hAnsi="Cambria Math"/>
+        </w:rPr>
         <w:t xml:space="preserve">Enfin, toujours dans le même cas que le précédent, on parcourt la liste (avec une boucle </w:t>
       </w:r>
       <w:r>
         <w:rPr>
+          <w:rFonts w:ascii="Cambria Math" w:hAnsi="Cambria Math"/>
           <w:b/>
         </w:rPr>
         <w:t>for</w:t>
       </w:r>
       <w:r>
+        <w:rPr>
+          <w:rFonts w:ascii="Cambria Math" w:hAnsi="Cambria Math"/>
+        </w:rPr>
         <w:t>) à partir du dernier élément ajouté jusqu’à la fin de la liste. Si (</w:t>
       </w:r>
       <w:r>
         <w:rPr>
+          <w:rFonts w:ascii="Cambria Math" w:hAnsi="Cambria Math"/>
           <w:b/>
         </w:rPr>
         <w:t>if</w:t>
       </w:r>
       <w:r>
+        <w:rPr>
+          <w:rFonts w:ascii="Cambria Math" w:hAnsi="Cambria Math"/>
+        </w:rPr>
         <w:t xml:space="preserve">) l’élément de la liste </w:t>
       </w:r>
       <w:r>
         <w:rPr>
+          <w:rFonts w:ascii="Cambria Math" w:hAnsi="Cambria Math"/>
           <w:color w:val="92D050"/>
         </w:rPr>
         <w:t>[8]</w:t>
       </w:r>
       <w:r>
+        <w:rPr>
+          <w:rFonts w:ascii="Cambria Math" w:hAnsi="Cambria Math"/>
+        </w:rPr>
         <w:t xml:space="preserve"> possède la même date que celle entrée de fin, alors il ajoute les éléments de la même manière que la première boucle</w:t>
       </w:r>
       <w:r>
         <w:rPr>
+          <w:rFonts w:ascii="Cambria Math" w:hAnsi="Cambria Math"/>
           <w:b/>
         </w:rPr>
         <w:t xml:space="preserve"> for</w:t>
       </w:r>
       <w:r>
+        <w:rPr>
+          <w:rFonts w:ascii="Cambria Math" w:hAnsi="Cambria Math"/>
+        </w:rPr>
         <w:t>. Après cela, il affiche la courbe de la même manière que cité précédemment.</w:t>
       </w:r>
     </w:p>
@@ -1083,6 +1567,9 @@
       <w:pPr>
         <w:spacing w:line="240" w:lineRule="auto"/>
         <w:jc w:val="both"/>
+        <w:rPr>
+          <w:rFonts w:ascii="Cambria Math" w:hAnsi="Cambria Math"/>
+        </w:rPr>
       </w:pPr>
     </w:p>
     <w:p>
@@ -1093,8 +1580,14 @@
         </w:numPr>
         <w:spacing w:line="240" w:lineRule="auto"/>
         <w:jc w:val="both"/>
-      </w:pPr>
-      <w:r>
+        <w:rPr>
+          <w:rFonts w:ascii="Cambria Math" w:hAnsi="Cambria Math"/>
+        </w:rPr>
+      </w:pPr>
+      <w:r>
+        <w:rPr>
+          <w:rFonts w:ascii="Cambria Math" w:hAnsi="Cambria Math"/>
+        </w:rPr>
         <w:t>Etape 6 : afficher les valeurs statistiques</w:t>
       </w:r>
     </w:p>
@@ -1102,17 +1595,34 @@
       <w:pPr>
         <w:spacing w:line="240" w:lineRule="auto"/>
         <w:jc w:val="both"/>
-      </w:pPr>
-      <w:r>
-        <w:t xml:space="preserve">A ce stade, on peut afficher les valeurs statistiques sur la courbe, de telle sorte qu’on obtient une droite horizontale ayant pour abscisse la valeur statistique souhaitée. Il y a également le calcul de l’indice humidex et celui des indices de corrélation de type Pearson, Spearman et Kendall. Le coefficient de corrélation de Pearson permet d'analyser les relations linéaires et le </w:t>
-      </w:r>
-      <w:r>
-        <w:rPr>
+        <w:rPr>
+          <w:rFonts w:ascii="Cambria Math" w:hAnsi="Cambria Math"/>
+        </w:rPr>
+      </w:pPr>
+      <w:r>
+        <w:rPr>
+          <w:rFonts w:ascii="Cambria Math" w:hAnsi="Cambria Math"/>
+        </w:rPr>
+        <w:t xml:space="preserve">A ce stade, on peut afficher les valeurs statistiques sur la courbe, de telle sorte qu’on obtient une droite horizontale ayant pour abscisse la valeur statistique souhaitée. Il y a également le calcul de l’indice humidex et celui des indices de corrélation de type Pearson, Spearman et Kendall. Le </w:t>
+      </w:r>
+      <w:r>
+        <w:rPr>
+          <w:rFonts w:ascii="Cambria Math" w:hAnsi="Cambria Math"/>
+        </w:rPr>
+        <w:lastRenderedPageBreak/>
+        <w:t xml:space="preserve">coefficient de corrélation de Pearson permet d'analyser les relations linéaires et le </w:t>
+      </w:r>
+      <w:r>
+        <w:rPr>
+          <w:rFonts w:ascii="Cambria Math" w:hAnsi="Cambria Math"/>
           <w:b/>
         </w:rPr>
         <w:t>coefficient de corrélation de Spearman</w:t>
       </w:r>
       <w:r>
+        <w:rPr>
+          <w:rFonts w:ascii="Cambria Math" w:hAnsi="Cambria Math"/>
+        </w:rPr>
         <w:t xml:space="preserve"> les relations non-linéaires monotones.</w:t>
       </w:r>
     </w:p>
@@ -1120,9 +1630,14 @@
       <w:pPr>
         <w:spacing w:line="240" w:lineRule="auto"/>
         <w:jc w:val="both"/>
-      </w:pPr>
-      <w:r>
-        <w:lastRenderedPageBreak/>
+        <w:rPr>
+          <w:rFonts w:ascii="Cambria Math" w:hAnsi="Cambria Math"/>
+        </w:rPr>
+      </w:pPr>
+      <w:r>
+        <w:rPr>
+          <w:rFonts w:ascii="Cambria Math" w:hAnsi="Cambria Math"/>
+        </w:rPr>
         <w:t>L’algorithme possède la même structure que le second de la précédente partie. Il prend en argument le numéro du capteur, le paramètre souhaité, et un second paramètre. Voici les différences :</w:t>
       </w:r>
     </w:p>
@@ -1134,17 +1649,27 @@
         </w:numPr>
         <w:spacing w:after="0" w:line="240" w:lineRule="auto"/>
         <w:jc w:val="both"/>
-      </w:pPr>
-      <w:r>
+        <w:rPr>
+          <w:rFonts w:ascii="Cambria Math" w:hAnsi="Cambria Math"/>
+        </w:rPr>
+      </w:pPr>
+      <w:r>
+        <w:rPr>
+          <w:rFonts w:ascii="Cambria Math" w:hAnsi="Cambria Math"/>
+        </w:rPr>
         <w:t>On interagit avec l’utilisateur en lui demandant quel paramètre il souhaite afficher. Pour ne pas faire planter le programme, on propose l’orthographe des fonctions proposées dans l’</w:t>
       </w:r>
       <w:r>
         <w:rPr>
+          <w:rFonts w:ascii="Cambria Math" w:hAnsi="Cambria Math"/>
           <w:b/>
         </w:rPr>
         <w:t>input</w:t>
       </w:r>
       <w:r>
+        <w:rPr>
+          <w:rFonts w:ascii="Cambria Math" w:hAnsi="Cambria Math"/>
+        </w:rPr>
         <w:t>.</w:t>
       </w:r>
     </w:p>
@@ -1156,73 +1681,107 @@
         </w:numPr>
         <w:spacing w:after="0" w:line="240" w:lineRule="auto"/>
         <w:jc w:val="both"/>
-      </w:pPr>
-      <w:r>
+        <w:rPr>
+          <w:rFonts w:ascii="Cambria Math" w:hAnsi="Cambria Math"/>
+        </w:rPr>
+      </w:pPr>
+      <w:r>
+        <w:rPr>
+          <w:rFonts w:ascii="Cambria Math" w:hAnsi="Cambria Math"/>
+        </w:rPr>
         <w:t xml:space="preserve">Pour le calcul des coefficients de corrélation, on a besoin d’implémenter une liste supplémentaire </w:t>
       </w:r>
       <w:r>
         <w:rPr>
+          <w:rFonts w:ascii="Cambria Math" w:hAnsi="Cambria Math"/>
           <w:color w:val="92D050"/>
         </w:rPr>
         <w:t>[13]</w:t>
       </w:r>
       <w:r>
+        <w:rPr>
+          <w:rFonts w:ascii="Cambria Math" w:hAnsi="Cambria Math"/>
+        </w:rPr>
         <w:t xml:space="preserve"> égale par défaut à une liste </w:t>
       </w:r>
       <w:r>
         <w:rPr>
+          <w:rFonts w:ascii="Cambria Math" w:hAnsi="Cambria Math"/>
           <w:color w:val="92D050"/>
         </w:rPr>
         <w:t>[14]</w:t>
       </w:r>
       <w:r>
+        <w:rPr>
+          <w:rFonts w:ascii="Cambria Math" w:hAnsi="Cambria Math"/>
+        </w:rPr>
         <w:t xml:space="preserve"> comprenant une valeur quelconque (cela n’a pas une grande importance, on aurait pu mettre une variable quelconque mais c’est juste pour n’avoir à manipuler que des listes). Si (</w:t>
       </w:r>
       <w:r>
         <w:rPr>
+          <w:rFonts w:ascii="Cambria Math" w:hAnsi="Cambria Math"/>
           <w:b/>
         </w:rPr>
         <w:t>if</w:t>
       </w:r>
       <w:r>
+        <w:rPr>
+          <w:rFonts w:ascii="Cambria Math" w:hAnsi="Cambria Math"/>
+        </w:rPr>
         <w:t>) l’utilisateur n’entre pas de paramètre, le programme prend la liste par défaut et la multiplie par la longueur de la liste de l’unique paramètre entré. Sinon (</w:t>
       </w:r>
       <w:proofErr w:type="spellStart"/>
       <w:r>
         <w:rPr>
+          <w:rFonts w:ascii="Cambria Math" w:hAnsi="Cambria Math"/>
           <w:b/>
         </w:rPr>
         <w:t>else</w:t>
       </w:r>
       <w:proofErr w:type="spellEnd"/>
       <w:r>
+        <w:rPr>
+          <w:rFonts w:ascii="Cambria Math" w:hAnsi="Cambria Math"/>
+        </w:rPr>
         <w:t xml:space="preserve">), le programme implémente une liste </w:t>
       </w:r>
       <w:r>
         <w:rPr>
+          <w:rFonts w:ascii="Cambria Math" w:hAnsi="Cambria Math"/>
           <w:color w:val="92D050"/>
         </w:rPr>
         <w:t>[14 bis]</w:t>
       </w:r>
       <w:r>
+        <w:rPr>
+          <w:rFonts w:ascii="Cambria Math" w:hAnsi="Cambria Math"/>
+        </w:rPr>
         <w:t xml:space="preserve"> contenant les valeurs du second paramètre de la même façon que le programme précédent pour les listes </w:t>
       </w:r>
       <w:r>
         <w:rPr>
+          <w:rFonts w:ascii="Cambria Math" w:hAnsi="Cambria Math"/>
           <w:color w:val="92D050"/>
         </w:rPr>
         <w:t xml:space="preserve">[8] </w:t>
       </w:r>
       <w:r>
+        <w:rPr>
+          <w:rFonts w:ascii="Cambria Math" w:hAnsi="Cambria Math"/>
+        </w:rPr>
         <w:t>et</w:t>
       </w:r>
       <w:r>
         <w:rPr>
+          <w:rFonts w:ascii="Cambria Math" w:hAnsi="Cambria Math"/>
           <w:color w:val="92D050"/>
         </w:rPr>
         <w:t xml:space="preserve"> [9]</w:t>
       </w:r>
       <w:r>
+        <w:rPr>
+          <w:rFonts w:ascii="Cambria Math" w:hAnsi="Cambria Math"/>
+        </w:rPr>
         <w:t>.</w:t>
       </w:r>
     </w:p>
@@ -1234,35 +1793,53 @@
         </w:numPr>
         <w:spacing w:after="0" w:line="240" w:lineRule="auto"/>
         <w:jc w:val="both"/>
-      </w:pPr>
-      <w:r>
+        <w:rPr>
+          <w:rFonts w:ascii="Cambria Math" w:hAnsi="Cambria Math"/>
+        </w:rPr>
+      </w:pPr>
+      <w:r>
+        <w:rPr>
+          <w:rFonts w:ascii="Cambria Math" w:hAnsi="Cambria Math"/>
+        </w:rPr>
         <w:t xml:space="preserve">La boucle </w:t>
       </w:r>
       <w:r>
         <w:rPr>
+          <w:rFonts w:ascii="Cambria Math" w:hAnsi="Cambria Math"/>
           <w:b/>
         </w:rPr>
         <w:t xml:space="preserve">for </w:t>
       </w:r>
       <w:r>
+        <w:rPr>
+          <w:rFonts w:ascii="Cambria Math" w:hAnsi="Cambria Math"/>
+        </w:rPr>
         <w:t xml:space="preserve">reste inchangée, on ajoute seulement une étape pour la liste </w:t>
       </w:r>
       <w:r>
         <w:rPr>
+          <w:rFonts w:ascii="Cambria Math" w:hAnsi="Cambria Math"/>
           <w:color w:val="92D050"/>
         </w:rPr>
         <w:t>[14]</w:t>
       </w:r>
       <w:r>
+        <w:rPr>
+          <w:rFonts w:ascii="Cambria Math" w:hAnsi="Cambria Math"/>
+        </w:rPr>
         <w:t xml:space="preserve"> ou</w:t>
       </w:r>
       <w:r>
         <w:rPr>
+          <w:rFonts w:ascii="Cambria Math" w:hAnsi="Cambria Math"/>
           <w:color w:val="92D050"/>
         </w:rPr>
         <w:t xml:space="preserve"> [14 bis]</w:t>
       </w:r>
       <w:r>
+        <w:rPr>
+          <w:rFonts w:ascii="Cambria Math" w:hAnsi="Cambria Math"/>
+        </w:rPr>
         <w:t xml:space="preserve"> (c’est l’étape qui ajoute les valeurs du second paramètre par rapport à l’intervalle de temps).</w:t>
       </w:r>
     </w:p>
@@ -1274,71 +1851,105 @@
         </w:numPr>
         <w:spacing w:line="240" w:lineRule="auto"/>
         <w:jc w:val="both"/>
-      </w:pPr>
-      <w:r>
+        <w:rPr>
+          <w:rFonts w:ascii="Cambria Math" w:hAnsi="Cambria Math"/>
+        </w:rPr>
+      </w:pPr>
+      <w:r>
+        <w:rPr>
+          <w:rFonts w:ascii="Cambria Math" w:hAnsi="Cambria Math"/>
+        </w:rPr>
         <w:t>[</w:t>
       </w:r>
       <w:r>
         <w:rPr>
+          <w:rFonts w:ascii="Cambria Math" w:hAnsi="Cambria Math"/>
           <w:i/>
         </w:rPr>
         <w:t>Calcul de l’indice humidex</w:t>
       </w:r>
       <w:r>
+        <w:rPr>
+          <w:rFonts w:ascii="Cambria Math" w:hAnsi="Cambria Math"/>
+        </w:rPr>
         <w:t>] : dans le cas (</w:t>
       </w:r>
       <w:r>
         <w:rPr>
+          <w:rFonts w:ascii="Cambria Math" w:hAnsi="Cambria Math"/>
           <w:b/>
         </w:rPr>
         <w:t>if</w:t>
       </w:r>
       <w:r>
+        <w:rPr>
+          <w:rFonts w:ascii="Cambria Math" w:hAnsi="Cambria Math"/>
+        </w:rPr>
         <w:t xml:space="preserve">) où l'on souhaite l’indice sur une seule date, le calcul de l’indice humidex s’opère. Le programme récupère les valeurs de température et d’humidité de la même manière que précédemment. Puis, il implémente deux listes </w:t>
       </w:r>
       <w:r>
         <w:rPr>
+          <w:rFonts w:ascii="Cambria Math" w:hAnsi="Cambria Math"/>
           <w:color w:val="92D050"/>
         </w:rPr>
         <w:t>[15]</w:t>
       </w:r>
       <w:r>
+        <w:rPr>
+          <w:rFonts w:ascii="Cambria Math" w:hAnsi="Cambria Math"/>
+        </w:rPr>
         <w:t xml:space="preserve"> et </w:t>
       </w:r>
       <w:r>
         <w:rPr>
+          <w:rFonts w:ascii="Cambria Math" w:hAnsi="Cambria Math"/>
           <w:color w:val="92D050"/>
         </w:rPr>
         <w:t>[16]</w:t>
       </w:r>
       <w:r>
+        <w:rPr>
+          <w:rFonts w:ascii="Cambria Math" w:hAnsi="Cambria Math"/>
+        </w:rPr>
         <w:t xml:space="preserve"> et opère de la même manière que la boucle </w:t>
       </w:r>
       <w:r>
         <w:rPr>
+          <w:rFonts w:ascii="Cambria Math" w:hAnsi="Cambria Math"/>
           <w:b/>
         </w:rPr>
         <w:t>for</w:t>
       </w:r>
       <w:r>
+        <w:rPr>
+          <w:rFonts w:ascii="Cambria Math" w:hAnsi="Cambria Math"/>
+        </w:rPr>
         <w:t xml:space="preserve">. Il récupère ensuite la moyenne des valeurs de température et d’humidité contenues dans les listes </w:t>
       </w:r>
       <w:r>
         <w:rPr>
+          <w:rFonts w:ascii="Cambria Math" w:hAnsi="Cambria Math"/>
           <w:color w:val="92D050"/>
         </w:rPr>
         <w:t>[15]</w:t>
       </w:r>
       <w:r>
+        <w:rPr>
+          <w:rFonts w:ascii="Cambria Math" w:hAnsi="Cambria Math"/>
+        </w:rPr>
         <w:t xml:space="preserve"> et </w:t>
       </w:r>
       <w:r>
         <w:rPr>
+          <w:rFonts w:ascii="Cambria Math" w:hAnsi="Cambria Math"/>
           <w:color w:val="92D050"/>
         </w:rPr>
         <w:t>[16]</w:t>
       </w:r>
       <w:r>
+        <w:rPr>
+          <w:rFonts w:ascii="Cambria Math" w:hAnsi="Cambria Math"/>
+        </w:rPr>
         <w:t>. Enfin, il calcule l’indice avec la formule et l’affiche dans la console.</w:t>
       </w:r>
     </w:p>
@@ -1347,8 +1958,14 @@
         <w:spacing w:line="240" w:lineRule="auto"/>
         <w:ind w:left="720"/>
         <w:jc w:val="both"/>
-      </w:pPr>
-      <w:r>
+        <w:rPr>
+          <w:rFonts w:ascii="Cambria Math" w:hAnsi="Cambria Math"/>
+        </w:rPr>
+      </w:pPr>
+      <w:r>
+        <w:rPr>
+          <w:rFonts w:ascii="Cambria Math" w:hAnsi="Cambria Math"/>
+        </w:rPr>
         <w:t>On pourrait laisser le calcul à la fin avec tous les autres mais en procédant de la sorte, cela permet au programme d’éviter des opérations inutiles.</w:t>
       </w:r>
     </w:p>
@@ -1360,28 +1977,42 @@
         </w:numPr>
         <w:spacing w:after="0" w:line="240" w:lineRule="auto"/>
         <w:jc w:val="both"/>
-      </w:pPr>
-      <w:r>
+        <w:rPr>
+          <w:rFonts w:ascii="Cambria Math" w:hAnsi="Cambria Math"/>
+        </w:rPr>
+      </w:pPr>
+      <w:r>
+        <w:rPr>
+          <w:rFonts w:ascii="Cambria Math" w:hAnsi="Cambria Math"/>
+        </w:rPr>
         <w:t>Si tel n’est pas le cas (</w:t>
       </w:r>
       <w:proofErr w:type="spellStart"/>
       <w:r>
         <w:rPr>
+          <w:rFonts w:ascii="Cambria Math" w:hAnsi="Cambria Math"/>
           <w:b/>
         </w:rPr>
         <w:t>else</w:t>
       </w:r>
       <w:proofErr w:type="spellEnd"/>
       <w:r>
+        <w:rPr>
+          <w:rFonts w:ascii="Cambria Math" w:hAnsi="Cambria Math"/>
+        </w:rPr>
         <w:t>), la boucle est la même que dans le programme précédent. De même avec la condition (</w:t>
       </w:r>
       <w:r>
         <w:rPr>
+          <w:rFonts w:ascii="Cambria Math" w:hAnsi="Cambria Math"/>
           <w:b/>
         </w:rPr>
         <w:t>if</w:t>
       </w:r>
       <w:r>
+        <w:rPr>
+          <w:rFonts w:ascii="Cambria Math" w:hAnsi="Cambria Math"/>
+        </w:rPr>
         <w:t>) qui suit.</w:t>
       </w:r>
     </w:p>
@@ -1393,17 +2024,27 @@
         </w:numPr>
         <w:spacing w:after="0" w:line="240" w:lineRule="auto"/>
         <w:jc w:val="both"/>
-      </w:pPr>
-      <w:r>
+        <w:rPr>
+          <w:rFonts w:ascii="Cambria Math" w:hAnsi="Cambria Math"/>
+        </w:rPr>
+      </w:pPr>
+      <w:r>
+        <w:rPr>
+          <w:rFonts w:ascii="Cambria Math" w:hAnsi="Cambria Math"/>
+        </w:rPr>
         <w:t>[</w:t>
       </w:r>
       <w:r>
         <w:rPr>
+          <w:rFonts w:ascii="Cambria Math" w:hAnsi="Cambria Math"/>
           <w:i/>
         </w:rPr>
         <w:t>Calcul de l’indice humidex</w:t>
       </w:r>
       <w:r>
+        <w:rPr>
+          <w:rFonts w:ascii="Cambria Math" w:hAnsi="Cambria Math"/>
+        </w:rPr>
         <w:t>] : si on a choisi une plage horaire, le programme effectue la même chose qu’à l’autre étape de calcul.</w:t>
       </w:r>
     </w:p>
@@ -1415,28 +2056,42 @@
         </w:numPr>
         <w:spacing w:after="0" w:line="240" w:lineRule="auto"/>
         <w:jc w:val="both"/>
-      </w:pPr>
-      <w:r>
+        <w:rPr>
+          <w:rFonts w:ascii="Cambria Math" w:hAnsi="Cambria Math"/>
+        </w:rPr>
+      </w:pPr>
+      <w:r>
+        <w:rPr>
+          <w:rFonts w:ascii="Cambria Math" w:hAnsi="Cambria Math"/>
+        </w:rPr>
         <w:t>Sinon, si (</w:t>
       </w:r>
       <w:proofErr w:type="spellStart"/>
       <w:r>
         <w:rPr>
+          <w:rFonts w:ascii="Cambria Math" w:hAnsi="Cambria Math"/>
           <w:b/>
         </w:rPr>
         <w:t>elif</w:t>
       </w:r>
       <w:proofErr w:type="spellEnd"/>
       <w:r>
+        <w:rPr>
+          <w:rFonts w:ascii="Cambria Math" w:hAnsi="Cambria Math"/>
+        </w:rPr>
         <w:t>) l’on veut afficher [</w:t>
       </w:r>
       <w:r>
         <w:rPr>
+          <w:rFonts w:ascii="Cambria Math" w:hAnsi="Cambria Math"/>
           <w:i/>
         </w:rPr>
         <w:t>l’indice de corrélation]</w:t>
       </w:r>
       <w:r>
+        <w:rPr>
+          <w:rFonts w:ascii="Cambria Math" w:hAnsi="Cambria Math"/>
+        </w:rPr>
         <w:t>, le programme implémente deux listes avec les données de chaque paramètre. Il les affiche ensuite ainsi que l’indice de corrélation sur une courbe ayant pour abscisse les données temporelles. On affiche également la valeur de l’indice dans la console.</w:t>
       </w:r>
     </w:p>
@@ -1448,30 +2103,44 @@
         </w:numPr>
         <w:spacing w:line="240" w:lineRule="auto"/>
         <w:jc w:val="both"/>
-      </w:pPr>
-      <w:r>
+        <w:rPr>
+          <w:rFonts w:ascii="Cambria Math" w:hAnsi="Cambria Math"/>
+        </w:rPr>
+      </w:pPr>
+      <w:r>
+        <w:rPr>
+          <w:rFonts w:ascii="Cambria Math" w:hAnsi="Cambria Math"/>
+        </w:rPr>
         <w:t>Sinon (</w:t>
       </w:r>
       <w:proofErr w:type="spellStart"/>
       <w:r>
         <w:rPr>
+          <w:rFonts w:ascii="Cambria Math" w:hAnsi="Cambria Math"/>
           <w:b/>
         </w:rPr>
         <w:t>else</w:t>
       </w:r>
       <w:proofErr w:type="spellEnd"/>
       <w:r>
+        <w:rPr>
+          <w:rFonts w:ascii="Cambria Math" w:hAnsi="Cambria Math"/>
+        </w:rPr>
         <w:t xml:space="preserve">), on affiche enfin la courbe avec les données du paramètre en fonction du temps ainsi que la fonction souhaitée. Elle apparaît sous la forme d’une droite horizontale dont l'abscisse correspond à sa valeur. Dans le cas où l’on entre une fonction erronée, le programme retourne un message indiquant cette erreur avec un </w:t>
       </w:r>
       <w:proofErr w:type="spellStart"/>
       <w:r>
         <w:rPr>
+          <w:rFonts w:ascii="Cambria Math" w:hAnsi="Cambria Math"/>
           <w:b/>
         </w:rPr>
         <w:t>print</w:t>
       </w:r>
       <w:proofErr w:type="spellEnd"/>
       <w:r>
+        <w:rPr>
+          <w:rFonts w:ascii="Cambria Math" w:hAnsi="Cambria Math"/>
+        </w:rPr>
         <w:t>.</w:t>
       </w:r>
     </w:p>
@@ -1479,8 +2148,14 @@
       <w:pPr>
         <w:spacing w:line="240" w:lineRule="auto"/>
         <w:jc w:val="both"/>
-      </w:pPr>
-      <w:r>
+        <w:rPr>
+          <w:rFonts w:ascii="Cambria Math" w:hAnsi="Cambria Math"/>
+        </w:rPr>
+      </w:pPr>
+      <w:r>
+        <w:rPr>
+          <w:rFonts w:ascii="Cambria Math" w:hAnsi="Cambria Math"/>
+        </w:rPr>
         <w:t xml:space="preserve"> </w:t>
       </w:r>
     </w:p>
@@ -1492,8 +2167,14 @@
         </w:numPr>
         <w:spacing w:line="240" w:lineRule="auto"/>
         <w:jc w:val="both"/>
-      </w:pPr>
-      <w:r>
+        <w:rPr>
+          <w:rFonts w:ascii="Cambria Math" w:hAnsi="Cambria Math"/>
+        </w:rPr>
+      </w:pPr>
+      <w:r>
+        <w:rPr>
+          <w:rFonts w:ascii="Cambria Math" w:hAnsi="Cambria Math"/>
+        </w:rPr>
         <w:t>Etape 7 : calcul de l’indice de corrélation</w:t>
       </w:r>
     </w:p>
@@ -1501,18 +2182,30 @@
       <w:pPr>
         <w:spacing w:line="240" w:lineRule="auto"/>
         <w:jc w:val="both"/>
-      </w:pPr>
-      <w:r>
+        <w:rPr>
+          <w:rFonts w:ascii="Cambria Math" w:hAnsi="Cambria Math"/>
+        </w:rPr>
+      </w:pPr>
+      <w:r>
+        <w:rPr>
+          <w:rFonts w:ascii="Cambria Math" w:hAnsi="Cambria Math"/>
+        </w:rPr>
         <w:t>Le calcul de l’indice de corrélation est en fait un calcul de deux corrélations comme expliqué précédemment (un pour les relations linéaires l’autre pour les relations non linéaires). Il se fait à l’aide d’une fonction de la librairie “</w:t>
       </w:r>
       <w:proofErr w:type="spellStart"/>
       <w:proofErr w:type="gramStart"/>
       <w:r>
+        <w:rPr>
+          <w:rFonts w:ascii="Cambria Math" w:hAnsi="Cambria Math"/>
+        </w:rPr>
         <w:t>scipy.stats</w:t>
       </w:r>
       <w:proofErr w:type="spellEnd"/>
       <w:proofErr w:type="gramEnd"/>
       <w:r>
+        <w:rPr>
+          <w:rFonts w:ascii="Cambria Math" w:hAnsi="Cambria Math"/>
+        </w:rPr>
         <w:t>”.</w:t>
       </w:r>
     </w:p>
@@ -1520,6 +2213,9 @@
       <w:pPr>
         <w:spacing w:line="240" w:lineRule="auto"/>
         <w:jc w:val="both"/>
+        <w:rPr>
+          <w:rFonts w:ascii="Cambria Math" w:hAnsi="Cambria Math"/>
+        </w:rPr>
       </w:pPr>
     </w:p>
     <w:p>
@@ -1530,8 +2226,14 @@
         </w:numPr>
         <w:spacing w:line="240" w:lineRule="auto"/>
         <w:jc w:val="both"/>
-      </w:pPr>
-      <w:r>
+        <w:rPr>
+          <w:rFonts w:ascii="Cambria Math" w:hAnsi="Cambria Math"/>
+        </w:rPr>
+      </w:pPr>
+      <w:r>
+        <w:rPr>
+          <w:rFonts w:ascii="Cambria Math" w:hAnsi="Cambria Math"/>
+        </w:rPr>
         <w:t>Etape 8 : réponse à la problématique du sujet</w:t>
       </w:r>
     </w:p>
@@ -1539,8 +2241,15 @@
       <w:pPr>
         <w:spacing w:line="240" w:lineRule="auto"/>
         <w:jc w:val="both"/>
-      </w:pPr>
-      <w:r>
+        <w:rPr>
+          <w:rFonts w:ascii="Cambria Math" w:hAnsi="Cambria Math"/>
+        </w:rPr>
+      </w:pPr>
+      <w:r>
+        <w:rPr>
+          <w:rFonts w:ascii="Cambria Math" w:hAnsi="Cambria Math"/>
+        </w:rPr>
+        <w:lastRenderedPageBreak/>
         <w:t>Afin de relever les anomalies dans les données, on utilise les programmes précédents ainsi que deux derniers programmes permettant d’avoir les courbes de chaque capteur sur une plage horaire souhaitée.</w:t>
       </w:r>
     </w:p>
@@ -1548,29 +2257,42 @@
       <w:pPr>
         <w:spacing w:line="240" w:lineRule="auto"/>
         <w:jc w:val="both"/>
-      </w:pPr>
-      <w:r>
-        <w:lastRenderedPageBreak/>
+        <w:rPr>
+          <w:rFonts w:ascii="Cambria Math" w:hAnsi="Cambria Math"/>
+        </w:rPr>
+      </w:pPr>
+      <w:r>
+        <w:rPr>
+          <w:rFonts w:ascii="Cambria Math" w:hAnsi="Cambria Math"/>
+        </w:rPr>
         <w:t xml:space="preserve">Le premier algorithme est presque exactement le même que celui permettant d’afficher les courbes à l’étape 5 (cf. la fonction </w:t>
       </w:r>
       <w:proofErr w:type="spellStart"/>
       <w:r>
         <w:rPr>
+          <w:rFonts w:ascii="Cambria Math" w:hAnsi="Cambria Math"/>
           <w:b/>
         </w:rPr>
         <w:t>affichercourbe</w:t>
       </w:r>
       <w:proofErr w:type="spellEnd"/>
       <w:r>
+        <w:rPr>
+          <w:rFonts w:ascii="Cambria Math" w:hAnsi="Cambria Math"/>
+        </w:rPr>
         <w:t xml:space="preserve">). La seule différence se trouve dans les arguments : au lieu de mettre un </w:t>
       </w:r>
       <w:r>
         <w:rPr>
+          <w:rFonts w:ascii="Cambria Math" w:hAnsi="Cambria Math"/>
           <w:b/>
         </w:rPr>
         <w:t>input</w:t>
       </w:r>
       <w:r>
+        <w:rPr>
+          <w:rFonts w:ascii="Cambria Math" w:hAnsi="Cambria Math"/>
+        </w:rPr>
         <w:t>, le programme prend comme argument les dates de début et fin. En effet, si on prenait l’algorithme de la partie 5 tel quel, cela poserait problème par la suite.</w:t>
       </w:r>
     </w:p>
@@ -1578,8 +2300,14 @@
       <w:pPr>
         <w:spacing w:line="240" w:lineRule="auto"/>
         <w:jc w:val="both"/>
-      </w:pPr>
-      <w:r>
+        <w:rPr>
+          <w:rFonts w:ascii="Cambria Math" w:hAnsi="Cambria Math"/>
+        </w:rPr>
+      </w:pPr>
+      <w:r>
+        <w:rPr>
+          <w:rFonts w:ascii="Cambria Math" w:hAnsi="Cambria Math"/>
+        </w:rPr>
         <w:t>Le deuxième algorithme prend en argument le paramètre dont on souhaite voir les valeurs sur tous les capteurs. Le programme interagit avec l’utilisateur pour entrer la plage horaire désirée. Puis, il utilise le premier algorithme en lui donnant comme argument le paramètre, le numéro du capteur (on utilise l’algorithme pour chaque capteur du 1 au 5), et les dates de début et fin. Il retourne donc les courbes du paramètre sur tous les capteurs.</w:t>
       </w:r>
     </w:p>
@@ -1587,8 +2315,14 @@
       <w:pPr>
         <w:spacing w:line="240" w:lineRule="auto"/>
         <w:jc w:val="both"/>
-      </w:pPr>
-      <w:r>
+        <w:rPr>
+          <w:rFonts w:ascii="Cambria Math" w:hAnsi="Cambria Math"/>
+        </w:rPr>
+      </w:pPr>
+      <w:r>
+        <w:rPr>
+          <w:rFonts w:ascii="Cambria Math" w:hAnsi="Cambria Math"/>
+        </w:rPr>
         <w:t>On ne prend pas en compte le capteur 6 car sa période de service diffère de celle des autres capteurs, ce qui constitue une anomalie. Cependant, l’allure des courbes correspondant à ce capteur est la même que celles des autres capteurs. Pour afficher les valeurs sur ce capteur, on utilise le programme de l’étape 5.</w:t>
       </w:r>
     </w:p>
@@ -1596,8 +2330,14 @@
       <w:pPr>
         <w:spacing w:line="240" w:lineRule="auto"/>
         <w:jc w:val="both"/>
-      </w:pPr>
-      <w:r>
+        <w:rPr>
+          <w:rFonts w:ascii="Cambria Math" w:hAnsi="Cambria Math"/>
+        </w:rPr>
+      </w:pPr>
+      <w:r>
+        <w:rPr>
+          <w:rFonts w:ascii="Cambria Math" w:hAnsi="Cambria Math"/>
+        </w:rPr>
         <w:t>Voici les résultats pour chaque paramètre sur leur plage horaire totale (hormis le capteur 6) :</w:t>
       </w:r>
     </w:p>
@@ -1605,9 +2345,13 @@
       <w:pPr>
         <w:spacing w:line="240" w:lineRule="auto"/>
         <w:jc w:val="both"/>
-      </w:pPr>
-      <w:r>
-        <w:rPr>
+        <w:rPr>
+          <w:rFonts w:ascii="Cambria Math" w:hAnsi="Cambria Math"/>
+        </w:rPr>
+      </w:pPr>
+      <w:r>
+        <w:rPr>
+          <w:rFonts w:ascii="Cambria Math" w:hAnsi="Cambria Math"/>
           <w:noProof/>
         </w:rPr>
         <w:drawing>
@@ -1651,9 +2395,13 @@
       <w:pPr>
         <w:spacing w:line="240" w:lineRule="auto"/>
         <w:jc w:val="both"/>
-      </w:pPr>
-      <w:r>
-        <w:rPr>
+        <w:rPr>
+          <w:rFonts w:ascii="Cambria Math" w:hAnsi="Cambria Math"/>
+        </w:rPr>
+      </w:pPr>
+      <w:r>
+        <w:rPr>
+          <w:rFonts w:ascii="Cambria Math" w:hAnsi="Cambria Math"/>
           <w:noProof/>
         </w:rPr>
         <w:drawing>
@@ -1697,9 +2445,13 @@
       <w:pPr>
         <w:spacing w:line="240" w:lineRule="auto"/>
         <w:jc w:val="both"/>
-      </w:pPr>
-      <w:r>
-        <w:rPr>
+        <w:rPr>
+          <w:rFonts w:ascii="Cambria Math" w:hAnsi="Cambria Math"/>
+        </w:rPr>
+      </w:pPr>
+      <w:r>
+        <w:rPr>
+          <w:rFonts w:ascii="Cambria Math" w:hAnsi="Cambria Math"/>
           <w:noProof/>
         </w:rPr>
         <w:lastRenderedPageBreak/>
@@ -1744,9 +2496,13 @@
       <w:pPr>
         <w:spacing w:line="240" w:lineRule="auto"/>
         <w:jc w:val="both"/>
-      </w:pPr>
-      <w:r>
-        <w:rPr>
+        <w:rPr>
+          <w:rFonts w:ascii="Cambria Math" w:hAnsi="Cambria Math"/>
+        </w:rPr>
+      </w:pPr>
+      <w:r>
+        <w:rPr>
+          <w:rFonts w:ascii="Cambria Math" w:hAnsi="Cambria Math"/>
           <w:noProof/>
         </w:rPr>
         <w:drawing>
@@ -1790,9 +2546,13 @@
       <w:pPr>
         <w:spacing w:line="240" w:lineRule="auto"/>
         <w:jc w:val="both"/>
-      </w:pPr>
-      <w:r>
-        <w:rPr>
+        <w:rPr>
+          <w:rFonts w:ascii="Cambria Math" w:hAnsi="Cambria Math"/>
+        </w:rPr>
+      </w:pPr>
+      <w:r>
+        <w:rPr>
+          <w:rFonts w:ascii="Cambria Math" w:hAnsi="Cambria Math"/>
           <w:noProof/>
         </w:rPr>
         <w:drawing>
@@ -1836,8 +2596,14 @@
       <w:pPr>
         <w:spacing w:line="240" w:lineRule="auto"/>
         <w:jc w:val="both"/>
-      </w:pPr>
-      <w:r>
+        <w:rPr>
+          <w:rFonts w:ascii="Cambria Math" w:hAnsi="Cambria Math"/>
+        </w:rPr>
+      </w:pPr>
+      <w:r>
+        <w:rPr>
+          <w:rFonts w:ascii="Cambria Math" w:hAnsi="Cambria Math"/>
+        </w:rPr>
         <w:t>On remarque plusieurs anomalies :</w:t>
       </w:r>
     </w:p>
@@ -1849,8 +2615,14 @@
         </w:numPr>
         <w:spacing w:after="0" w:line="240" w:lineRule="auto"/>
         <w:jc w:val="both"/>
-      </w:pPr>
-      <w:r>
+        <w:rPr>
+          <w:rFonts w:ascii="Cambria Math" w:hAnsi="Cambria Math"/>
+        </w:rPr>
+      </w:pPr>
+      <w:r>
+        <w:rPr>
+          <w:rFonts w:ascii="Cambria Math" w:hAnsi="Cambria Math"/>
+        </w:rPr>
         <w:lastRenderedPageBreak/>
         <w:t>La courbe violette correspondant au capteur 5 semble avoir un problème entre le 21 Septembre 2019 vers 16h et le 23 Septembre vers 16h également. En effet, il manque des données sur toute la plage horaire pour tous les paramètres.</w:t>
       </w:r>
@@ -1863,8 +2635,14 @@
         </w:numPr>
         <w:spacing w:line="240" w:lineRule="auto"/>
         <w:jc w:val="both"/>
-      </w:pPr>
-      <w:r>
+        <w:rPr>
+          <w:rFonts w:ascii="Cambria Math" w:hAnsi="Cambria Math"/>
+        </w:rPr>
+      </w:pPr>
+      <w:r>
+        <w:rPr>
+          <w:rFonts w:ascii="Cambria Math" w:hAnsi="Cambria Math"/>
+        </w:rPr>
         <w:t>Le capteur 3 détecte une plus grande intensité lumineuse que les autres entre le 12 Septembre 2020 et le 14 Septembre 2020, entre le 16 et le 17, entre le 19 et le 20, et le 24. A noter qu’entre le 23 et le 24, tous les capteurs (sauf le capteur 5) ont vu leur valeur de luminosité augmenter plus que la normale. La norme stipule que la luminosité dans les bâtiments doit être d’environ 750 lux au maximum, alors que le capteur 3 a détecté jusqu’à 1200 lux.</w:t>
       </w:r>
     </w:p>
@@ -1873,8 +2651,14 @@
         <w:spacing w:line="240" w:lineRule="auto"/>
         <w:ind w:left="720"/>
         <w:jc w:val="both"/>
-      </w:pPr>
-      <w:r>
+        <w:rPr>
+          <w:rFonts w:ascii="Cambria Math" w:hAnsi="Cambria Math"/>
+        </w:rPr>
+      </w:pPr>
+      <w:r>
+        <w:rPr>
+          <w:rFonts w:ascii="Cambria Math" w:hAnsi="Cambria Math"/>
+        </w:rPr>
         <w:t>On remarque également que le capteur 1 ne commence qu’à mesurer à partir de 18h le 11 Septembre 2020 alors que les autres commencent dès 12h.</w:t>
       </w:r>
     </w:p>
@@ -1886,8 +2670,14 @@
         </w:numPr>
         <w:spacing w:after="0" w:line="240" w:lineRule="auto"/>
         <w:jc w:val="both"/>
-      </w:pPr>
-      <w:r>
+        <w:rPr>
+          <w:rFonts w:ascii="Cambria Math" w:hAnsi="Cambria Math"/>
+        </w:rPr>
+      </w:pPr>
+      <w:r>
+        <w:rPr>
+          <w:rFonts w:ascii="Cambria Math" w:hAnsi="Cambria Math"/>
+        </w:rPr>
         <w:t xml:space="preserve">D’après la norme, le taux d’humidité doit être compris entre 40% et 70% ce qui est le cas sur toute la plage horaire, sauf pour le capteur 1 entre le 20 et le 22 et le capteur 4 au 15 Septembre où il a dépassé les 70%. Le taux a également chuté en dessous de 40% pour tous les capteurs le 17 Septembre. </w:t>
       </w:r>
     </w:p>
@@ -1899,8 +2689,14 @@
         </w:numPr>
         <w:spacing w:line="240" w:lineRule="auto"/>
         <w:jc w:val="both"/>
-      </w:pPr>
-      <w:r>
+        <w:rPr>
+          <w:rFonts w:ascii="Cambria Math" w:hAnsi="Cambria Math"/>
+        </w:rPr>
+      </w:pPr>
+      <w:r>
+        <w:rPr>
+          <w:rFonts w:ascii="Cambria Math" w:hAnsi="Cambria Math"/>
+        </w:rPr>
         <w:t>A propos du capteur 6, on a dit que ses courbes étaient semblables à celles des autres capteurs. On peut supposer que le capteur a implémenté les mauvaises dates lors de ses mesures.</w:t>
       </w:r>
     </w:p>
@@ -1908,8 +2704,14 @@
       <w:pPr>
         <w:spacing w:line="240" w:lineRule="auto"/>
         <w:jc w:val="both"/>
-      </w:pPr>
-      <w:r>
+        <w:rPr>
+          <w:rFonts w:ascii="Cambria Math" w:hAnsi="Cambria Math"/>
+        </w:rPr>
+      </w:pPr>
+      <w:r>
+        <w:rPr>
+          <w:rFonts w:ascii="Cambria Math" w:hAnsi="Cambria Math"/>
+        </w:rPr>
         <w:t xml:space="preserve">Afin de détecter les anomalies de mesure (c'est-à-dire si l’écart relatif entre deux mesures est trop important), on pose un dernier algorithme. Il prend en argument le paramètre dont on cherche les données et le numéro du capteur à analyser. Il sélectionne les données du capteur de la même manière que précédemment. </w:t>
       </w:r>
     </w:p>
@@ -1917,21 +2719,32 @@
       <w:pPr>
         <w:spacing w:line="240" w:lineRule="auto"/>
         <w:jc w:val="both"/>
-      </w:pPr>
-      <w:r>
+        <w:rPr>
+          <w:rFonts w:ascii="Cambria Math" w:hAnsi="Cambria Math"/>
+        </w:rPr>
+      </w:pPr>
+      <w:r>
+        <w:rPr>
+          <w:rFonts w:ascii="Cambria Math" w:hAnsi="Cambria Math"/>
+        </w:rPr>
         <w:t>Il implémente deux listes qui vont récupérer les données de temps et du paramètre dont les écarts relatifs entre la valeur de la donnée du paramètre et la valeur précédente dépasse 50%, sauf si (</w:t>
       </w:r>
       <w:r>
         <w:rPr>
+          <w:rFonts w:ascii="Cambria Math" w:hAnsi="Cambria Math"/>
           <w:b/>
         </w:rPr>
         <w:t xml:space="preserve">if </w:t>
       </w:r>
       <w:r>
+        <w:rPr>
+          <w:rFonts w:ascii="Cambria Math" w:hAnsi="Cambria Math"/>
+        </w:rPr>
         <w:t>puis</w:t>
       </w:r>
       <w:r>
         <w:rPr>
+          <w:rFonts w:ascii="Cambria Math" w:hAnsi="Cambria Math"/>
           <w:b/>
         </w:rPr>
         <w:t xml:space="preserve"> </w:t>
@@ -1939,12 +2752,16 @@
       <w:proofErr w:type="spellStart"/>
       <w:r>
         <w:rPr>
+          <w:rFonts w:ascii="Cambria Math" w:hAnsi="Cambria Math"/>
           <w:b/>
         </w:rPr>
         <w:t>else</w:t>
       </w:r>
       <w:proofErr w:type="spellEnd"/>
       <w:r>
+        <w:rPr>
+          <w:rFonts w:ascii="Cambria Math" w:hAnsi="Cambria Math"/>
+        </w:rPr>
         <w:t xml:space="preserve">) le paramètre considéré est la lumière : l’écart relatif doit être dépassé de 100% car il y a des valeurs qui sont nulles. En effet, ce n’est pas une erreur, les détecteurs ne mesurent pas de lumière lorsque les locaux ne sont pas occupés. Si tel est le cas, le calcul de l’écart relatif sera biaisé car on obtiendrait 1 dès que </w:t>
       </w:r>
       <m:oMath>
@@ -2044,6 +2861,9 @@
         </m:f>
       </m:oMath>
       <w:r>
+        <w:rPr>
+          <w:rFonts w:ascii="Cambria Math" w:hAnsi="Cambria Math"/>
+        </w:rPr>
         <w:t xml:space="preserve">, avec </w:t>
       </w:r>
       <m:oMath>
@@ -2080,6 +2900,15 @@
         </m:r>
       </m:oMath>
       <w:r>
+        <w:rPr>
+          <w:rFonts w:ascii="Cambria Math" w:hAnsi="Cambria Math"/>
+        </w:rPr>
+        <w:t xml:space="preserve"> </w:t>
+      </w:r>
+      <w:r>
+        <w:rPr>
+          <w:rFonts w:ascii="Cambria Math" w:hAnsi="Cambria Math"/>
+        </w:rPr>
         <w:t xml:space="preserve">la valeur considérée par l’algorithme et </w:t>
       </w:r>
       <m:oMath>
@@ -2116,6 +2945,15 @@
         </m:r>
       </m:oMath>
       <w:r>
+        <w:rPr>
+          <w:rFonts w:ascii="Cambria Math" w:hAnsi="Cambria Math"/>
+        </w:rPr>
+        <w:t xml:space="preserve"> </w:t>
+      </w:r>
+      <w:r>
+        <w:rPr>
+          <w:rFonts w:ascii="Cambria Math" w:hAnsi="Cambria Math"/>
+        </w:rPr>
         <w:t xml:space="preserve">la valeur précédente. </w:t>
       </w:r>
     </w:p>
@@ -2123,8 +2961,14 @@
       <w:pPr>
         <w:spacing w:line="240" w:lineRule="auto"/>
         <w:jc w:val="both"/>
-      </w:pPr>
-      <w:r>
+        <w:rPr>
+          <w:rFonts w:ascii="Cambria Math" w:hAnsi="Cambria Math"/>
+        </w:rPr>
+      </w:pPr>
+      <w:r>
+        <w:rPr>
+          <w:rFonts w:ascii="Cambria Math" w:hAnsi="Cambria Math"/>
+        </w:rPr>
         <w:t>Cela veut aussi dire que durant le calcul, si la valeur précédente est nulle, il y a une erreur car on ne peut pas diviser par 0 (</w:t>
       </w:r>
       <m:oMath>
@@ -2224,6 +3068,9 @@
         </m:f>
       </m:oMath>
       <w:r>
+        <w:rPr>
+          <w:rFonts w:ascii="Cambria Math" w:hAnsi="Cambria Math"/>
+        </w:rPr>
         <w:t xml:space="preserve">, avec </w:t>
       </w:r>
       <m:oMath>
@@ -2254,6 +3101,9 @@
         </m:sSub>
       </m:oMath>
       <w:r>
+        <w:rPr>
+          <w:rFonts w:ascii="Cambria Math" w:hAnsi="Cambria Math"/>
+        </w:rPr>
         <w:t xml:space="preserve">la valeur considérée par l’algorithme et </w:t>
       </w:r>
       <m:oMath>
@@ -2284,6 +3134,9 @@
         </m:sSub>
       </m:oMath>
       <w:r>
+        <w:rPr>
+          <w:rFonts w:ascii="Cambria Math" w:hAnsi="Cambria Math"/>
+        </w:rPr>
         <w:t xml:space="preserve">la valeur précédente qui serait égale à 0). Ainsi, on additionne au dénominateur un nombre très petit (par exemple </w:t>
       </w:r>
       <m:oMath>
@@ -2314,6 +3167,9 @@
         </m:sSup>
       </m:oMath>
       <w:r>
+        <w:rPr>
+          <w:rFonts w:ascii="Cambria Math" w:hAnsi="Cambria Math"/>
+        </w:rPr>
         <w:t xml:space="preserve">, on calcule donc </w:t>
       </w:r>
       <m:oMath>
@@ -2444,15 +3300,22 @@
         </m:f>
       </m:oMath>
       <w:r>
+        <w:rPr>
+          <w:rFonts w:ascii="Cambria Math" w:hAnsi="Cambria Math"/>
+        </w:rPr>
         <w:t xml:space="preserve">)afin d’esquiver l’erreur en ne modifiant quasiment pas le résultat. La vérification se fait avec </w:t>
       </w:r>
       <w:r>
         <w:rPr>
+          <w:rFonts w:ascii="Cambria Math" w:hAnsi="Cambria Math"/>
           <w:b/>
         </w:rPr>
         <w:t>if</w:t>
       </w:r>
       <w:r>
+        <w:rPr>
+          <w:rFonts w:ascii="Cambria Math" w:hAnsi="Cambria Math"/>
+        </w:rPr>
         <w:t>.</w:t>
       </w:r>
     </w:p>
@@ -2460,8 +3323,14 @@
       <w:pPr>
         <w:spacing w:line="240" w:lineRule="auto"/>
         <w:jc w:val="both"/>
-      </w:pPr>
-      <w:r>
+        <w:rPr>
+          <w:rFonts w:ascii="Cambria Math" w:hAnsi="Cambria Math"/>
+        </w:rPr>
+      </w:pPr>
+      <w:r>
+        <w:rPr>
+          <w:rFonts w:ascii="Cambria Math" w:hAnsi="Cambria Math"/>
+        </w:rPr>
         <w:t>Dans le cas où il y aurait une valeur nulle dans d’autres paramètres, on conserve la formule corrigée de l’écart relatif pour les autres paramètres mais on laisse la majoration de l’écart relatif à 50%.</w:t>
       </w:r>
     </w:p>
@@ -2469,17 +3338,27 @@
       <w:pPr>
         <w:spacing w:line="240" w:lineRule="auto"/>
         <w:jc w:val="both"/>
-      </w:pPr>
-      <w:r>
+        <w:rPr>
+          <w:rFonts w:ascii="Cambria Math" w:hAnsi="Cambria Math"/>
+        </w:rPr>
+      </w:pPr>
+      <w:r>
+        <w:rPr>
+          <w:rFonts w:ascii="Cambria Math" w:hAnsi="Cambria Math"/>
+        </w:rPr>
         <w:t xml:space="preserve">Ensuite, on affiche dans la console un tableau (dont la première colonne contient les données temporelles, la seconde contient les valeurs des anomalies). Enfin on affiche la courbe du paramètre (contenant toutes ses données) par rapport au temps. On intègre une boucle </w:t>
       </w:r>
       <w:r>
         <w:rPr>
+          <w:rFonts w:ascii="Cambria Math" w:hAnsi="Cambria Math"/>
           <w:b/>
         </w:rPr>
         <w:t xml:space="preserve">for </w:t>
       </w:r>
       <w:r>
+        <w:rPr>
+          <w:rFonts w:ascii="Cambria Math" w:hAnsi="Cambria Math"/>
+        </w:rPr>
         <w:t>qui pour chaque anomalie l’affiche sur la courbe à travers une barre verticale.</w:t>
       </w:r>
     </w:p>
@@ -2487,28 +3366,50 @@
       <w:pPr>
         <w:spacing w:line="240" w:lineRule="auto"/>
         <w:jc w:val="both"/>
-      </w:pPr>
-      <w:r>
+        <w:rPr>
+          <w:rFonts w:ascii="Cambria Math" w:hAnsi="Cambria Math"/>
+        </w:rPr>
+      </w:pPr>
+      <w:r>
+        <w:rPr>
+          <w:rFonts w:ascii="Cambria Math" w:hAnsi="Cambria Math"/>
+        </w:rPr>
         <w:t xml:space="preserve">Quant aux </w:t>
       </w:r>
       <w:r>
         <w:rPr>
+          <w:rFonts w:ascii="Cambria Math" w:hAnsi="Cambria Math"/>
           <w:b/>
         </w:rPr>
         <w:t>horaires d’occupation des bureaux</w:t>
       </w:r>
       <w:r>
-        <w:t>, on peut le deviner grâce aux courbes. En effet, elles affichent des courbes ayant sensiblement la même forme, et ces courbes possèdent un certain intervalle creux qui se répète. La courbe la plus explicite est celle de la luminosité : le capteur détecte logiquement lorsque la lumière est éteinte ce qui permet de savoir que personne n’est censé se trouver dans le bâtiment dans cette plage horaire. On relève les plages suivantes pour différents intervalles creux (entre la dernière trace de lumière le soir et la première trace le lendemain) : [20h50-07h20] ; [20h50-07h30] ; [20h50-07h30] ; [21h22-07h34] ; [20h49-07h32]...</w:t>
-      </w:r>
-    </w:p>
-    <w:p>
-      <w:pPr>
-        <w:spacing w:line="240" w:lineRule="auto"/>
-        <w:jc w:val="both"/>
-      </w:pPr>
-      <w:r>
+        <w:rPr>
+          <w:rFonts w:ascii="Cambria Math" w:hAnsi="Cambria Math"/>
+        </w:rPr>
+        <w:t xml:space="preserve">, on peut le deviner grâce aux courbes. En effet, elles affichent des courbes ayant sensiblement la même forme, et ces courbes possèdent un certain intervalle creux qui se répète. La courbe la plus explicite est celle de la luminosité : le capteur détecte logiquement lorsque la lumière est éteinte ce qui permet de savoir que personne n’est censé se trouver dans le bâtiment dans cette plage horaire. On relève les plages suivantes pour différents intervalles creux (entre la dernière trace de lumière le soir et la première trace le </w:t>
+      </w:r>
+      <w:r>
+        <w:rPr>
+          <w:rFonts w:ascii="Cambria Math" w:hAnsi="Cambria Math"/>
+        </w:rPr>
         <w:lastRenderedPageBreak/>
-        <w:t xml:space="preserve">On en déduit que les horaires d’occupation des bureaux sont plus ou moins [7h30-21h]. </w:t>
+        <w:t>lendemain) : [20h50-07h20] ; [20h50-07h30] ; [20h50-07h30] ; [21h22-07h34] ; [20h49-07h32]...</w:t>
+      </w:r>
+    </w:p>
+    <w:p>
+      <w:pPr>
+        <w:spacing w:line="240" w:lineRule="auto"/>
+        <w:jc w:val="both"/>
+      </w:pPr>
+      <w:r>
+        <w:rPr>
+          <w:rFonts w:ascii="Cambria Math" w:hAnsi="Cambria Math"/>
+        </w:rPr>
+        <w:t>On en déduit que les horaires d’occupation des bureaux sont plus ou moins [7h30-21h].</w:t>
+      </w:r>
+      <w:r>
+        <w:t xml:space="preserve"> </w:t>
       </w:r>
     </w:p>
     <w:sectPr>

</xml_diff>